<commit_message>
Rendered document as pdf. Adjusted page number on title page
</commit_message>
<xml_diff>
--- a/Feindesign/frontend-modulbeschreibung/Frontend-Modulbeschreibung.docx
+++ b/Feindesign/frontend-modulbeschreibung/Frontend-Modulbeschreibung.docx
@@ -31,6 +31,8 @@
                 <w:szCs w:val="24"/>
               </w:rPr>
             </w:pPr>
+            <w:bookmarkStart w:id="0" w:name="_GoBack"/>
+            <w:bookmarkEnd w:id="0"/>
             <w:r>
               <w:rPr>
                 <w:rFonts w:ascii="Arial" w:hAnsi="Arial" w:cs="Arial"/>
@@ -54,6 +56,7 @@
                 <w:szCs w:val="24"/>
               </w:rPr>
             </w:pPr>
+            <w:proofErr w:type="spellStart"/>
             <w:r>
               <w:rPr>
                 <w:rFonts w:ascii="Arial" w:hAnsi="Arial" w:cs="Arial"/>
@@ -70,6 +73,7 @@
               </w:rPr>
               <w:t>ourChoice</w:t>
             </w:r>
+            <w:proofErr w:type="spellEnd"/>
           </w:p>
         </w:tc>
       </w:tr>
@@ -741,7 +745,15 @@
     </w:p>
     <w:p>
       <w:r>
-        <w:t>Der Einsatz von React erlaubt es die Frontend-Anwendung als System von Komponenten zu entwerfen. Die Webseite wird nicht als Sammlung von einzelnen Seiten erstellt, sondern mit Hilfe von Komponenten zusammengesetzt. Diese Bausteine der Benutzeroberfläche werden in separaten Gruppen organisiert. Der Hintergrundgedanke ist eine klare Trennung einzelner Zuständigkeiten.</w:t>
+        <w:t xml:space="preserve">Der Einsatz von </w:t>
+      </w:r>
+      <w:proofErr w:type="spellStart"/>
+      <w:r>
+        <w:t>React</w:t>
+      </w:r>
+      <w:proofErr w:type="spellEnd"/>
+      <w:r>
+        <w:t xml:space="preserve"> erlaubt es die Frontend-Anwendung als System von Komponenten zu entwerfen. Die Webseite wird nicht als Sammlung von einzelnen Seiten erstellt, sondern mit Hilfe von Komponenten zusammengesetzt. Diese Bausteine der Benutzeroberfläche werden in separaten Gruppen organisiert. Der Hintergrundgedanke ist eine klare Trennung einzelner Zuständigkeiten.</w:t>
       </w:r>
     </w:p>
     <w:p>
@@ -816,24 +828,14 @@
       <w:r>
         <w:t xml:space="preserve">Abbildung </w:t>
       </w:r>
-      <w:r>
-        <w:fldChar w:fldCharType="begin"/>
-      </w:r>
-      <w:r>
-        <w:instrText xml:space="preserve"> SEQ Abbildung \* ARABIC </w:instrText>
-      </w:r>
-      <w:r>
-        <w:fldChar w:fldCharType="separate"/>
-      </w:r>
-      <w:r>
-        <w:rPr>
-          <w:noProof/>
-        </w:rPr>
-        <w:t>1</w:t>
-      </w:r>
-      <w:r>
-        <w:fldChar w:fldCharType="end"/>
-      </w:r>
+      <w:fldSimple w:instr=" SEQ Abbildung \* ARABIC ">
+        <w:r>
+          <w:rPr>
+            <w:noProof/>
+          </w:rPr>
+          <w:t>1</w:t>
+        </w:r>
+      </w:fldSimple>
       <w:r>
         <w:t>: Exemplarische Datei-/Ver</w:t>
       </w:r>
@@ -862,12 +864,16 @@
         <w:lastRenderedPageBreak/>
         <w:t>“</w:t>
       </w:r>
+      <w:proofErr w:type="spellStart"/>
+      <w:proofErr w:type="gramStart"/>
       <w:r>
         <w:t>c</w:t>
       </w:r>
       <w:r>
         <w:t>omponents</w:t>
       </w:r>
+      <w:proofErr w:type="spellEnd"/>
+      <w:proofErr w:type="gramEnd"/>
       <w:r>
         <w:rPr>
           <w:lang w:val="en-GB"/>
@@ -880,8 +886,13 @@
         <w:pStyle w:val="Listenabsatz"/>
         <w:ind w:left="360"/>
       </w:pPr>
-      <w:r>
-        <w:t>React ist eine Bibliothek zur Erstellung von Benutzeroberflächen. Eine klare Struktur bzw. ein Rahmen wird dabei nicht vorgegeben. Komponenten können beliebig aufgeteilt und wiederverwendet werden. Die Modularisierung gibt dabei vor wie sich schlussendlich die gesamte Anwendung aus atomaren Elementen zusammensetzt.</w:t>
+      <w:proofErr w:type="spellStart"/>
+      <w:r>
+        <w:t>React</w:t>
+      </w:r>
+      <w:proofErr w:type="spellEnd"/>
+      <w:r>
+        <w:t xml:space="preserve"> ist eine Bibliothek zur Erstellung von Benutzeroberflächen. Eine klare Struktur bzw. ein Rahmen wird dabei nicht vorgegeben. Komponenten können beliebig aufgeteilt und wiederverwendet werden. Die Modularisierung gibt dabei vor wie sich schlussendlich die gesamte Anwendung aus atomaren Elementen zusammensetzt.</w:t>
       </w:r>
     </w:p>
     <w:p>
@@ -954,24 +965,14 @@
       <w:r>
         <w:t xml:space="preserve">Abbildung </w:t>
       </w:r>
-      <w:r>
-        <w:fldChar w:fldCharType="begin"/>
-      </w:r>
-      <w:r>
-        <w:instrText xml:space="preserve"> SEQ Abbildung \* ARABIC </w:instrText>
-      </w:r>
-      <w:r>
-        <w:fldChar w:fldCharType="separate"/>
-      </w:r>
-      <w:r>
-        <w:rPr>
-          <w:noProof/>
-        </w:rPr>
-        <w:t>2</w:t>
-      </w:r>
-      <w:r>
-        <w:fldChar w:fldCharType="end"/>
-      </w:r>
+      <w:fldSimple w:instr=" SEQ Abbildung \* ARABIC ">
+        <w:r>
+          <w:rPr>
+            <w:noProof/>
+          </w:rPr>
+          <w:t>2</w:t>
+        </w:r>
+      </w:fldSimple>
       <w:r>
         <w:t>: Beispiel einer komponentenbasierten</w:t>
       </w:r>
@@ -1044,7 +1045,15 @@
         <w:t xml:space="preserve"> Gruppen zusammensetzen. </w:t>
       </w:r>
       <w:r>
-        <w:t xml:space="preserve">Grundsätzlich gibt es keine strikte Trennung da schlussendlich jeder Komponenten-Typ von React gleich behandelt wird. Die Strukturierung dient zur Steigerung der Modularität und der daraus folgenden Wart- und Testbarkeit. Klar getrennte und isolierte Bestandteile des UIs lassen sich </w:t>
+        <w:t xml:space="preserve">Grundsätzlich gibt es keine strikte Trennung da schlussendlich jeder Komponenten-Typ von </w:t>
+      </w:r>
+      <w:proofErr w:type="spellStart"/>
+      <w:r>
+        <w:t>React</w:t>
+      </w:r>
+      <w:proofErr w:type="spellEnd"/>
+      <w:r>
+        <w:t xml:space="preserve"> gleich behandelt wird. Die Strukturierung dient zur Steigerung der Modularität und der daraus folgenden Wart- und Testbarkeit. Klar getrennte und isolierte Bestandteile des UIs lassen sich </w:t>
       </w:r>
       <w:r>
         <w:t>geschickter</w:t>
@@ -1078,12 +1087,14 @@
         <w:lastRenderedPageBreak/>
         <w:t>“</w:t>
       </w:r>
+      <w:proofErr w:type="spellStart"/>
       <w:r>
         <w:t>a</w:t>
       </w:r>
       <w:r>
         <w:t>toms</w:t>
       </w:r>
+      <w:proofErr w:type="spellEnd"/>
       <w:r>
         <w:t>”</w:t>
       </w:r>
@@ -1149,24 +1160,14 @@
       <w:r>
         <w:t xml:space="preserve">Abbildung </w:t>
       </w:r>
-      <w:r>
-        <w:fldChar w:fldCharType="begin"/>
-      </w:r>
-      <w:r>
-        <w:instrText xml:space="preserve"> SEQ Abbildung \* ARABIC </w:instrText>
-      </w:r>
-      <w:r>
-        <w:fldChar w:fldCharType="separate"/>
-      </w:r>
-      <w:r>
-        <w:rPr>
-          <w:noProof/>
-        </w:rPr>
-        <w:t>3</w:t>
-      </w:r>
-      <w:r>
-        <w:fldChar w:fldCharType="end"/>
-      </w:r>
+      <w:fldSimple w:instr=" SEQ Abbildung \* ARABIC ">
+        <w:r>
+          <w:rPr>
+            <w:noProof/>
+          </w:rPr>
+          <w:t>3</w:t>
+        </w:r>
+      </w:fldSimple>
       <w:r>
         <w:t>: Atomare Komponente</w:t>
       </w:r>
@@ -1176,7 +1177,15 @@
         <w:t>Atome sind die kleinstmögliche Form von UI-Komponenten.</w:t>
       </w:r>
       <w:r>
-        <w:t xml:space="preserve"> Unter anderem werden einzelne native HTML-Tags, einfache React-Komponenten oder Komponenten aus Bibliotheken zu diesen atomaren Bestandteilen einer Benutzeroberfläche dazugezählt.</w:t>
+        <w:t xml:space="preserve"> Unter anderem werden einzelne native HTML-Tags, einfache </w:t>
+      </w:r>
+      <w:proofErr w:type="spellStart"/>
+      <w:r>
+        <w:t>React</w:t>
+      </w:r>
+      <w:proofErr w:type="spellEnd"/>
+      <w:r>
+        <w:t>-Komponenten oder Komponenten aus Bibliotheken zu diesen atomaren Bestandteilen einer Benutzeroberfläche dazugezählt.</w:t>
       </w:r>
       <w:r>
         <w:t xml:space="preserve"> Atome dienen einem einzelnen Zweck. Sie bilden den Grundbestandteil des UIs.</w:t>
@@ -1223,6 +1232,8 @@
           <w:lang w:val="en-GB" w:eastAsia="de-DE"/>
         </w:rPr>
       </w:pPr>
+      <w:proofErr w:type="spellStart"/>
+      <w:proofErr w:type="gramStart"/>
       <w:r>
         <w:rPr>
           <w:rFonts w:ascii="Consolas" w:eastAsia="Times New Roman" w:hAnsi="Consolas" w:cs="Courier New"/>
@@ -1233,6 +1244,8 @@
         </w:rPr>
         <w:t>const</w:t>
       </w:r>
+      <w:proofErr w:type="spellEnd"/>
+      <w:proofErr w:type="gramEnd"/>
       <w:r>
         <w:rPr>
           <w:rFonts w:ascii="Consolas" w:eastAsia="Times New Roman" w:hAnsi="Consolas" w:cs="Courier New"/>
@@ -1369,9 +1382,11 @@
       <w:r>
         <w:t>“</w:t>
       </w:r>
+      <w:proofErr w:type="spellStart"/>
       <w:r>
         <w:t>molecules</w:t>
       </w:r>
+      <w:proofErr w:type="spellEnd"/>
       <w:r>
         <w:t>”</w:t>
       </w:r>
@@ -1437,24 +1452,14 @@
       <w:r>
         <w:t xml:space="preserve">Abbildung </w:t>
       </w:r>
-      <w:r>
-        <w:fldChar w:fldCharType="begin"/>
-      </w:r>
-      <w:r>
-        <w:instrText xml:space="preserve"> SEQ Abbildung \* ARABIC </w:instrText>
-      </w:r>
-      <w:r>
-        <w:fldChar w:fldCharType="separate"/>
-      </w:r>
-      <w:r>
-        <w:rPr>
-          <w:noProof/>
-        </w:rPr>
-        <w:t>4</w:t>
-      </w:r>
-      <w:r>
-        <w:fldChar w:fldCharType="end"/>
-      </w:r>
+      <w:fldSimple w:instr=" SEQ Abbildung \* ARABIC ">
+        <w:r>
+          <w:rPr>
+            <w:noProof/>
+          </w:rPr>
+          <w:t>4</w:t>
+        </w:r>
+      </w:fldSimple>
       <w:r>
         <w:t>: Molekül zusammengesetzt aus Atomen</w:t>
       </w:r>
@@ -1502,6 +1507,8 @@
           <w:lang w:val="en-GB" w:eastAsia="de-DE"/>
         </w:rPr>
       </w:pPr>
+      <w:proofErr w:type="spellStart"/>
+      <w:proofErr w:type="gramStart"/>
       <w:r>
         <w:rPr>
           <w:rFonts w:ascii="Consolas" w:eastAsia="Times New Roman" w:hAnsi="Consolas" w:cs="Courier New"/>
@@ -1512,6 +1519,8 @@
         </w:rPr>
         <w:t>const</w:t>
       </w:r>
+      <w:proofErr w:type="spellEnd"/>
+      <w:proofErr w:type="gramEnd"/>
       <w:r>
         <w:rPr>
           <w:rFonts w:ascii="Consolas" w:eastAsia="Times New Roman" w:hAnsi="Consolas" w:cs="Courier New"/>
@@ -1722,7 +1731,29 @@
           <w:szCs w:val="20"/>
           <w:lang w:eastAsia="de-DE"/>
         </w:rPr>
-        <w:t>{label}</w:t>
+        <w:t>{</w:t>
+      </w:r>
+      <w:proofErr w:type="spellStart"/>
+      <w:r>
+        <w:rPr>
+          <w:rFonts w:ascii="Consolas" w:eastAsia="Times New Roman" w:hAnsi="Consolas" w:cs="Courier New"/>
+          <w:color w:val="24292E"/>
+          <w:sz w:val="20"/>
+          <w:szCs w:val="20"/>
+          <w:lang w:eastAsia="de-DE"/>
+        </w:rPr>
+        <w:t>label</w:t>
+      </w:r>
+      <w:proofErr w:type="spellEnd"/>
+      <w:r>
+        <w:rPr>
+          <w:rFonts w:ascii="Consolas" w:eastAsia="Times New Roman" w:hAnsi="Consolas" w:cs="Courier New"/>
+          <w:color w:val="24292E"/>
+          <w:sz w:val="20"/>
+          <w:szCs w:val="20"/>
+          <w:lang w:eastAsia="de-DE"/>
+        </w:rPr>
+        <w:t>}</w:t>
       </w:r>
     </w:p>
     <w:p>
@@ -1795,6 +1826,7 @@
         </w:rPr>
         <w:t>...</w:t>
       </w:r>
+      <w:proofErr w:type="spellStart"/>
       <w:r>
         <w:rPr>
           <w:rFonts w:ascii="Consolas" w:eastAsia="Times New Roman" w:hAnsi="Consolas" w:cs="Courier New"/>
@@ -1805,6 +1837,7 @@
         </w:rPr>
         <w:t>props</w:t>
       </w:r>
+      <w:proofErr w:type="spellEnd"/>
       <w:r>
         <w:rPr>
           <w:rFonts w:ascii="Consolas" w:eastAsia="Times New Roman" w:hAnsi="Consolas" w:cs="Courier New"/>
@@ -1949,12 +1982,14 @@
         <w:lastRenderedPageBreak/>
         <w:t>“</w:t>
       </w:r>
+      <w:proofErr w:type="gramStart"/>
       <w:r>
         <w:rPr>
           <w:lang w:val="en-GB"/>
         </w:rPr>
         <w:t>organisms</w:t>
       </w:r>
+      <w:proofErr w:type="gramEnd"/>
       <w:r>
         <w:rPr>
           <w:lang w:val="en-GB"/>
@@ -2023,24 +2058,14 @@
       <w:r>
         <w:t xml:space="preserve">Abbildung </w:t>
       </w:r>
-      <w:r>
-        <w:fldChar w:fldCharType="begin"/>
-      </w:r>
-      <w:r>
-        <w:instrText xml:space="preserve"> SEQ Abbildung \* ARABIC </w:instrText>
-      </w:r>
-      <w:r>
-        <w:fldChar w:fldCharType="separate"/>
-      </w:r>
-      <w:r>
-        <w:rPr>
-          <w:noProof/>
-        </w:rPr>
-        <w:t>5</w:t>
-      </w:r>
-      <w:r>
-        <w:fldChar w:fldCharType="end"/>
-      </w:r>
+      <w:fldSimple w:instr=" SEQ Abbildung \* ARABIC ">
+        <w:r>
+          <w:rPr>
+            <w:noProof/>
+          </w:rPr>
+          <w:t>5</w:t>
+        </w:r>
+      </w:fldSimple>
       <w:r>
         <w:t>: Organismus zusammengesetzt aus Molekülen und/oder Atomen</w:t>
       </w:r>
@@ -2091,6 +2116,8 @@
           <w:lang w:val="en-GB" w:eastAsia="de-DE"/>
         </w:rPr>
       </w:pPr>
+      <w:proofErr w:type="spellStart"/>
+      <w:proofErr w:type="gramStart"/>
       <w:r>
         <w:rPr>
           <w:rFonts w:ascii="Consolas" w:eastAsia="Times New Roman" w:hAnsi="Consolas" w:cs="Courier New"/>
@@ -2101,6 +2128,8 @@
         </w:rPr>
         <w:t>const</w:t>
       </w:r>
+      <w:proofErr w:type="spellEnd"/>
+      <w:proofErr w:type="gramEnd"/>
       <w:r>
         <w:rPr>
           <w:rFonts w:ascii="Consolas" w:eastAsia="Times New Roman" w:hAnsi="Consolas" w:cs="Courier New"/>
@@ -2212,6 +2241,7 @@
         </w:rPr>
         <w:t xml:space="preserve">  &lt;</w:t>
       </w:r>
+      <w:proofErr w:type="gramStart"/>
       <w:r>
         <w:rPr>
           <w:rFonts w:ascii="Consolas" w:eastAsia="Times New Roman" w:hAnsi="Consolas" w:cs="Courier New"/>
@@ -2222,6 +2252,7 @@
         </w:rPr>
         <w:t>form</w:t>
       </w:r>
+      <w:proofErr w:type="gramEnd"/>
       <w:r>
         <w:rPr>
           <w:rFonts w:ascii="Consolas" w:eastAsia="Times New Roman" w:hAnsi="Consolas" w:cs="Courier New"/>
@@ -2683,12 +2714,14 @@
         <w:lastRenderedPageBreak/>
         <w:t>“</w:t>
       </w:r>
+      <w:proofErr w:type="gramStart"/>
       <w:r>
         <w:rPr>
           <w:lang w:val="en-GB"/>
         </w:rPr>
         <w:t>templates</w:t>
       </w:r>
+      <w:proofErr w:type="gramEnd"/>
       <w:r>
         <w:rPr>
           <w:lang w:val="en-GB"/>
@@ -2757,24 +2790,14 @@
       <w:r>
         <w:t xml:space="preserve">Abbildung </w:t>
       </w:r>
-      <w:r>
-        <w:fldChar w:fldCharType="begin"/>
-      </w:r>
-      <w:r>
-        <w:instrText xml:space="preserve"> SEQ Abbildung \* ARABIC </w:instrText>
-      </w:r>
-      <w:r>
-        <w:fldChar w:fldCharType="separate"/>
-      </w:r>
-      <w:r>
-        <w:rPr>
-          <w:noProof/>
-        </w:rPr>
-        <w:t>6</w:t>
-      </w:r>
-      <w:r>
-        <w:fldChar w:fldCharType="end"/>
-      </w:r>
+      <w:fldSimple w:instr=" SEQ Abbildung \* ARABIC ">
+        <w:r>
+          <w:rPr>
+            <w:noProof/>
+          </w:rPr>
+          <w:t>6</w:t>
+        </w:r>
+      </w:fldSimple>
       <w:r>
         <w:t>: Template zur Wiederverwendung eines Seitenlayouts</w:t>
       </w:r>
@@ -2834,6 +2857,8 @@
           <w:lang w:val="en-GB" w:eastAsia="de-DE"/>
         </w:rPr>
       </w:pPr>
+      <w:proofErr w:type="spellStart"/>
+      <w:proofErr w:type="gramStart"/>
       <w:r>
         <w:rPr>
           <w:rFonts w:ascii="Consolas" w:eastAsia="Times New Roman" w:hAnsi="Consolas" w:cs="Courier New"/>
@@ -2844,6 +2869,8 @@
         </w:rPr>
         <w:t>const</w:t>
       </w:r>
+      <w:proofErr w:type="spellEnd"/>
+      <w:proofErr w:type="gramEnd"/>
       <w:r>
         <w:rPr>
           <w:rFonts w:ascii="Consolas" w:eastAsia="Times New Roman" w:hAnsi="Consolas" w:cs="Courier New"/>
@@ -2854,6 +2881,7 @@
         </w:rPr>
         <w:t xml:space="preserve"> </w:t>
       </w:r>
+      <w:proofErr w:type="spellStart"/>
       <w:r>
         <w:rPr>
           <w:rFonts w:ascii="Consolas" w:eastAsia="Times New Roman" w:hAnsi="Consolas" w:cs="Courier New"/>
@@ -2864,6 +2892,7 @@
         </w:rPr>
         <w:t>PageTemplate</w:t>
       </w:r>
+      <w:proofErr w:type="spellEnd"/>
       <w:r>
         <w:rPr>
           <w:rFonts w:ascii="Consolas" w:eastAsia="Times New Roman" w:hAnsi="Consolas" w:cs="Courier New"/>
@@ -2955,6 +2984,7 @@
         </w:rPr>
         <w:t xml:space="preserve">  &lt;</w:t>
       </w:r>
+      <w:proofErr w:type="gramStart"/>
       <w:r>
         <w:rPr>
           <w:rFonts w:ascii="Consolas" w:eastAsia="Times New Roman" w:hAnsi="Consolas" w:cs="Courier New"/>
@@ -2965,6 +2995,7 @@
         </w:rPr>
         <w:t>main</w:t>
       </w:r>
+      <w:proofErr w:type="gramEnd"/>
       <w:r>
         <w:rPr>
           <w:rFonts w:ascii="Consolas" w:eastAsia="Times New Roman" w:hAnsi="Consolas" w:cs="Courier New"/>
@@ -3014,8 +3045,20 @@
           <w:szCs w:val="20"/>
           <w:lang w:val="en-GB" w:eastAsia="de-DE"/>
         </w:rPr>
-        <w:t xml:space="preserve">    {header</w:t>
-      </w:r>
+        <w:t xml:space="preserve">    {</w:t>
+      </w:r>
+      <w:proofErr w:type="gramStart"/>
+      <w:r>
+        <w:rPr>
+          <w:rFonts w:ascii="Consolas" w:eastAsia="Times New Roman" w:hAnsi="Consolas" w:cs="Courier New"/>
+          <w:color w:val="24292E"/>
+          <w:sz w:val="20"/>
+          <w:szCs w:val="20"/>
+          <w:lang w:val="en-GB" w:eastAsia="de-DE"/>
+        </w:rPr>
+        <w:t>header</w:t>
+      </w:r>
+      <w:proofErr w:type="gramEnd"/>
       <w:r>
         <w:rPr>
           <w:rFonts w:ascii="Consolas" w:eastAsia="Times New Roman" w:hAnsi="Consolas" w:cs="Courier New"/>
@@ -3115,7 +3158,29 @@
           <w:szCs w:val="20"/>
           <w:lang w:val="en-GB" w:eastAsia="de-DE"/>
         </w:rPr>
-        <w:t xml:space="preserve">    {children}</w:t>
+        <w:t xml:space="preserve">    {</w:t>
+      </w:r>
+      <w:proofErr w:type="gramStart"/>
+      <w:r>
+        <w:rPr>
+          <w:rFonts w:ascii="Consolas" w:eastAsia="Times New Roman" w:hAnsi="Consolas" w:cs="Courier New"/>
+          <w:color w:val="24292E"/>
+          <w:sz w:val="20"/>
+          <w:szCs w:val="20"/>
+          <w:lang w:val="en-GB" w:eastAsia="de-DE"/>
+        </w:rPr>
+        <w:t>children</w:t>
+      </w:r>
+      <w:proofErr w:type="gramEnd"/>
+      <w:r>
+        <w:rPr>
+          <w:rFonts w:ascii="Consolas" w:eastAsia="Times New Roman" w:hAnsi="Consolas" w:cs="Courier New"/>
+          <w:color w:val="24292E"/>
+          <w:sz w:val="20"/>
+          <w:szCs w:val="20"/>
+          <w:lang w:val="en-GB" w:eastAsia="de-DE"/>
+        </w:rPr>
+        <w:t>}</w:t>
       </w:r>
     </w:p>
     <w:p>
@@ -3168,6 +3233,7 @@
         </w:rPr>
         <w:t>&lt;/</w:t>
       </w:r>
+      <w:proofErr w:type="spellStart"/>
       <w:r>
         <w:rPr>
           <w:rFonts w:ascii="Consolas" w:eastAsia="Times New Roman" w:hAnsi="Consolas" w:cs="Courier New"/>
@@ -3178,6 +3244,7 @@
         </w:rPr>
         <w:t>main</w:t>
       </w:r>
+      <w:proofErr w:type="spellEnd"/>
       <w:r>
         <w:rPr>
           <w:rFonts w:ascii="Consolas" w:eastAsia="Times New Roman" w:hAnsi="Consolas" w:cs="Courier New"/>
@@ -3266,6 +3333,7 @@
         <w:lastRenderedPageBreak/>
         <w:t>“</w:t>
       </w:r>
+      <w:proofErr w:type="gramStart"/>
       <w:r>
         <w:rPr>
           <w:lang w:val="en-GB"/>
@@ -3278,6 +3346,7 @@
         </w:rPr>
         <w:t>ages</w:t>
       </w:r>
+      <w:proofErr w:type="gramEnd"/>
       <w:r>
         <w:rPr>
           <w:lang w:val="en-GB"/>
@@ -3346,24 +3415,14 @@
       <w:r>
         <w:t xml:space="preserve">Abbildung </w:t>
       </w:r>
-      <w:r>
-        <w:fldChar w:fldCharType="begin"/>
-      </w:r>
-      <w:r>
-        <w:instrText xml:space="preserve"> SEQ Abbildung \* ARABIC </w:instrText>
-      </w:r>
-      <w:r>
-        <w:fldChar w:fldCharType="separate"/>
-      </w:r>
-      <w:r>
-        <w:rPr>
-          <w:noProof/>
-        </w:rPr>
-        <w:t>7</w:t>
-      </w:r>
-      <w:r>
-        <w:fldChar w:fldCharType="end"/>
-      </w:r>
+      <w:fldSimple w:instr=" SEQ Abbildung \* ARABIC ">
+        <w:r>
+          <w:rPr>
+            <w:noProof/>
+          </w:rPr>
+          <w:t>7</w:t>
+        </w:r>
+      </w:fldSimple>
       <w:r>
         <w:t xml:space="preserve">: Einzelne Seite bzw. Szene basierend auf </w:t>
       </w:r>
@@ -3420,6 +3479,8 @@
           <w:lang w:val="en-GB" w:eastAsia="de-DE"/>
         </w:rPr>
       </w:pPr>
+      <w:proofErr w:type="spellStart"/>
+      <w:proofErr w:type="gramStart"/>
       <w:r>
         <w:rPr>
           <w:rFonts w:ascii="Consolas" w:eastAsia="Times New Roman" w:hAnsi="Consolas" w:cs="Courier New"/>
@@ -3430,6 +3491,8 @@
         </w:rPr>
         <w:t>const</w:t>
       </w:r>
+      <w:proofErr w:type="spellEnd"/>
+      <w:proofErr w:type="gramEnd"/>
       <w:r>
         <w:rPr>
           <w:rFonts w:ascii="Consolas" w:eastAsia="Times New Roman" w:hAnsi="Consolas" w:cs="Courier New"/>
@@ -3440,6 +3503,7 @@
         </w:rPr>
         <w:t xml:space="preserve"> </w:t>
       </w:r>
+      <w:proofErr w:type="spellStart"/>
       <w:r>
         <w:rPr>
           <w:rFonts w:ascii="Consolas" w:eastAsia="Times New Roman" w:hAnsi="Consolas" w:cs="Courier New"/>
@@ -3450,8 +3514,6 @@
         </w:rPr>
         <w:t>Login</w:t>
       </w:r>
-      <w:bookmarkStart w:id="0" w:name="_GoBack"/>
-      <w:bookmarkEnd w:id="0"/>
       <w:r>
         <w:rPr>
           <w:rFonts w:ascii="Consolas" w:eastAsia="Times New Roman" w:hAnsi="Consolas" w:cs="Courier New"/>
@@ -3462,6 +3524,7 @@
         </w:rPr>
         <w:t>Page</w:t>
       </w:r>
+      <w:proofErr w:type="spellEnd"/>
       <w:r>
         <w:rPr>
           <w:rFonts w:ascii="Consolas" w:eastAsia="Times New Roman" w:hAnsi="Consolas" w:cs="Courier New"/>
@@ -3553,6 +3616,7 @@
         </w:rPr>
         <w:t xml:space="preserve">  &lt;</w:t>
       </w:r>
+      <w:proofErr w:type="spellStart"/>
       <w:r>
         <w:rPr>
           <w:rFonts w:ascii="Consolas" w:eastAsia="Times New Roman" w:hAnsi="Consolas" w:cs="Courier New"/>
@@ -3563,6 +3627,7 @@
         </w:rPr>
         <w:t>PageTemplate</w:t>
       </w:r>
+      <w:proofErr w:type="spellEnd"/>
       <w:r>
         <w:rPr>
           <w:rFonts w:ascii="Consolas" w:eastAsia="Times New Roman" w:hAnsi="Consolas" w:cs="Courier New"/>
@@ -3583,6 +3648,7 @@
         </w:rPr>
         <w:t>header</w:t>
       </w:r>
+      <w:proofErr w:type="gramStart"/>
       <w:r>
         <w:rPr>
           <w:rFonts w:ascii="Consolas" w:eastAsia="Times New Roman" w:hAnsi="Consolas" w:cs="Courier New"/>
@@ -3601,7 +3667,18 @@
           <w:szCs w:val="20"/>
           <w:lang w:val="en-GB" w:eastAsia="de-DE"/>
         </w:rPr>
-        <w:t>{&lt;</w:t>
+        <w:t>{</w:t>
+      </w:r>
+      <w:proofErr w:type="gramEnd"/>
+      <w:r>
+        <w:rPr>
+          <w:rFonts w:ascii="Consolas" w:eastAsia="Times New Roman" w:hAnsi="Consolas" w:cs="Courier New"/>
+          <w:color w:val="24292E"/>
+          <w:sz w:val="20"/>
+          <w:szCs w:val="20"/>
+          <w:lang w:val="en-GB" w:eastAsia="de-DE"/>
+        </w:rPr>
+        <w:t>&lt;</w:t>
       </w:r>
       <w:r>
         <w:rPr>
@@ -3735,6 +3812,7 @@
         </w:rPr>
         <w:t xml:space="preserve">  &lt;/</w:t>
       </w:r>
+      <w:proofErr w:type="spellStart"/>
       <w:r>
         <w:rPr>
           <w:rFonts w:ascii="Consolas" w:eastAsia="Times New Roman" w:hAnsi="Consolas" w:cs="Courier New"/>
@@ -3745,6 +3823,7 @@
         </w:rPr>
         <w:t>PageTemplate</w:t>
       </w:r>
+      <w:proofErr w:type="spellEnd"/>
       <w:r>
         <w:rPr>
           <w:rFonts w:ascii="Consolas" w:eastAsia="Times New Roman" w:hAnsi="Consolas" w:cs="Courier New"/>
@@ -3828,19 +3907,33 @@
           <w:lang w:val="en-GB"/>
         </w:rPr>
         <w:lastRenderedPageBreak/>
-        <w:t>“c</w:t>
-      </w:r>
+        <w:t>“</w:t>
+      </w:r>
+      <w:proofErr w:type="gramStart"/>
       <w:r>
         <w:rPr>
           <w:lang w:val="en-GB"/>
         </w:rPr>
+        <w:t>c</w:t>
+      </w:r>
+      <w:r>
+        <w:rPr>
+          <w:lang w:val="en-GB"/>
+        </w:rPr>
         <w:t>ontainer</w:t>
       </w:r>
       <w:r>
         <w:rPr>
           <w:lang w:val="en-GB"/>
         </w:rPr>
-        <w:t>s”</w:t>
+        <w:t>s</w:t>
+      </w:r>
+      <w:proofErr w:type="gramEnd"/>
+      <w:r>
+        <w:rPr>
+          <w:lang w:val="en-GB"/>
+        </w:rPr>
+        <w:t>”</w:t>
       </w:r>
     </w:p>
     <w:p>
@@ -3904,31 +3997,21 @@
       <w:r>
         <w:t xml:space="preserve">Abbildung </w:t>
       </w:r>
-      <w:r>
-        <w:fldChar w:fldCharType="begin"/>
-      </w:r>
-      <w:r>
-        <w:instrText xml:space="preserve"> SEQ Abbildung \* ARABIC </w:instrText>
-      </w:r>
-      <w:r>
-        <w:fldChar w:fldCharType="separate"/>
+      <w:fldSimple w:instr=" SEQ Abbildung \* ARABIC ">
+        <w:r>
+          <w:rPr>
+            <w:noProof/>
+          </w:rPr>
+          <w:t>8</w:t>
+        </w:r>
+      </w:fldSimple>
+      <w:r>
+        <w:t>: Store Komponenten-Anbindung über</w:t>
       </w:r>
       <w:r>
         <w:rPr>
           <w:noProof/>
         </w:rPr>
-        <w:t>8</w:t>
-      </w:r>
-      <w:r>
-        <w:fldChar w:fldCharType="end"/>
-      </w:r>
-      <w:r>
-        <w:t>: Store Komponenten-Anbindung über</w:t>
-      </w:r>
-      <w:r>
-        <w:rPr>
-          <w:noProof/>
-        </w:rPr>
         <w:t xml:space="preserve"> Container/Subscriber</w:t>
       </w:r>
     </w:p>
@@ -3937,7 +4020,31 @@
         <w:t xml:space="preserve">Ein modularer Ansatz erfordert ebenfalls eine Auslagerung des globalen Anwendungszustands. </w:t>
       </w:r>
       <w:r>
-        <w:t>Immerhin zeichnet React sich besonders im Neu-Rendern von Änderungen aus. Es muss also über eine zentrale Schnittstelle erfasst werden können welche Daten sich wirklich ändern. Damit kann der React-Render-Algorithmus die Änderungen im DOM feststellen und nur diese austauschen.</w:t>
+        <w:t xml:space="preserve">Immerhin zeichnet </w:t>
+      </w:r>
+      <w:proofErr w:type="spellStart"/>
+      <w:r>
+        <w:t>React</w:t>
+      </w:r>
+      <w:proofErr w:type="spellEnd"/>
+      <w:r>
+        <w:t xml:space="preserve"> sich besonders im Neu-Rendern von Änderungen aus. Es muss also über eine zentrale Schnittstelle erfasst werden können welche Daten sich wirklich ändern. Damit kann der </w:t>
+      </w:r>
+      <w:proofErr w:type="spellStart"/>
+      <w:r>
+        <w:t>React</w:t>
+      </w:r>
+      <w:proofErr w:type="spellEnd"/>
+      <w:r>
+        <w:t>-</w:t>
+      </w:r>
+      <w:proofErr w:type="spellStart"/>
+      <w:r>
+        <w:t>Render</w:t>
+      </w:r>
+      <w:proofErr w:type="spellEnd"/>
+      <w:r>
+        <w:t>-Algorithmus die Änderungen im DOM feststellen und nur diese austauschen.</w:t>
       </w:r>
     </w:p>
     <w:p>
@@ -3999,6 +4106,7 @@
         </w:rPr>
         <w:t>“</w:t>
       </w:r>
+      <w:proofErr w:type="gramStart"/>
       <w:r>
         <w:rPr>
           <w:lang w:val="en-GB"/>
@@ -4011,6 +4119,7 @@
         </w:rPr>
         <w:t>onstants</w:t>
       </w:r>
+      <w:proofErr w:type="gramEnd"/>
       <w:r>
         <w:rPr>
           <w:lang w:val="en-GB"/>
@@ -4056,6 +4165,7 @@
         </w:rPr>
         <w:t>“</w:t>
       </w:r>
+      <w:proofErr w:type="gramStart"/>
       <w:r>
         <w:rPr>
           <w:lang w:val="en-GB"/>
@@ -4068,6 +4178,7 @@
         </w:rPr>
         <w:t>ib</w:t>
       </w:r>
+      <w:proofErr w:type="gramEnd"/>
       <w:r>
         <w:rPr>
           <w:lang w:val="en-GB"/>
@@ -4125,12 +4236,16 @@
         </w:rPr>
         <w:t>“</w:t>
       </w:r>
+      <w:proofErr w:type="spellStart"/>
+      <w:proofErr w:type="gramStart"/>
       <w:r>
         <w:rPr>
           <w:lang w:val="en-GB"/>
         </w:rPr>
         <w:t>utils</w:t>
       </w:r>
+      <w:proofErr w:type="spellEnd"/>
+      <w:proofErr w:type="gramEnd"/>
       <w:r>
         <w:rPr>
           <w:lang w:val="en-GB"/>
@@ -5477,7 +5592,7 @@
 </file>
 
 <file path=customXml/itemProps1.xml><?xml version="1.0" encoding="utf-8"?>
-<ds:datastoreItem xmlns:ds="http://schemas.openxmlformats.org/officeDocument/2006/customXml" ds:itemID="{63B805ED-1BC5-44E6-91DD-06EF8764F018}">
+<ds:datastoreItem xmlns:ds="http://schemas.openxmlformats.org/officeDocument/2006/customXml" ds:itemID="{BA91BA0C-0D8F-4A8E-BCA5-9A998A03CB87}">
   <ds:schemaRefs>
     <ds:schemaRef ds:uri="http://schemas.openxmlformats.org/officeDocument/2006/bibliography"/>
   </ds:schemaRefs>

</xml_diff>

<commit_message>
Updated PDF version of module description
</commit_message>
<xml_diff>
--- a/Feindesign/frontend-modulbeschreibung/Frontend-Modulbeschreibung.docx
+++ b/Feindesign/frontend-modulbeschreibung/Frontend-Modulbeschreibung.docx
@@ -1,10 +1,10 @@
 
 <file path=word/document.xml><?xml version="1.0" encoding="utf-8"?>
-<w:document xmlns:wpc="http://schemas.microsoft.com/office/word/2010/wordprocessingCanvas" xmlns:mc="http://schemas.openxmlformats.org/markup-compatibility/2006" xmlns:o="urn:schemas-microsoft-com:office:office" xmlns:r="http://schemas.openxmlformats.org/officeDocument/2006/relationships" xmlns:m="http://schemas.openxmlformats.org/officeDocument/2006/math" xmlns:v="urn:schemas-microsoft-com:vml" xmlns:wp14="http://schemas.microsoft.com/office/word/2010/wordprocessingDrawing" xmlns:wp="http://schemas.openxmlformats.org/drawingml/2006/wordprocessingDrawing" xmlns:w10="urn:schemas-microsoft-com:office:word" xmlns:w="http://schemas.openxmlformats.org/wordprocessingml/2006/main" xmlns:w14="http://schemas.microsoft.com/office/word/2010/wordml" xmlns:w15="http://schemas.microsoft.com/office/word/2012/wordml" xmlns:wpg="http://schemas.microsoft.com/office/word/2010/wordprocessingGroup" xmlns:wpi="http://schemas.microsoft.com/office/word/2010/wordprocessingInk" xmlns:wne="http://schemas.microsoft.com/office/word/2006/wordml" xmlns:wps="http://schemas.microsoft.com/office/word/2010/wordprocessingShape" mc:Ignorable="w14 w15 wp14">
+<w:document xmlns:wpc="http://schemas.microsoft.com/office/word/2010/wordprocessingCanvas" xmlns:cx="http://schemas.microsoft.com/office/drawing/2014/chartex" xmlns:cx1="http://schemas.microsoft.com/office/drawing/2015/9/8/chartex" xmlns:cx2="http://schemas.microsoft.com/office/drawing/2015/10/21/chartex" xmlns:cx3="http://schemas.microsoft.com/office/drawing/2016/5/9/chartex" xmlns:cx4="http://schemas.microsoft.com/office/drawing/2016/5/10/chartex" xmlns:cx5="http://schemas.microsoft.com/office/drawing/2016/5/11/chartex" xmlns:cx6="http://schemas.microsoft.com/office/drawing/2016/5/12/chartex" xmlns:cx7="http://schemas.microsoft.com/office/drawing/2016/5/13/chartex" xmlns:cx8="http://schemas.microsoft.com/office/drawing/2016/5/14/chartex" xmlns:mc="http://schemas.openxmlformats.org/markup-compatibility/2006" xmlns:aink="http://schemas.microsoft.com/office/drawing/2016/ink" xmlns:am3d="http://schemas.microsoft.com/office/drawing/2017/model3d" xmlns:o="urn:schemas-microsoft-com:office:office" xmlns:r="http://schemas.openxmlformats.org/officeDocument/2006/relationships" xmlns:m="http://schemas.openxmlformats.org/officeDocument/2006/math" xmlns:v="urn:schemas-microsoft-com:vml" xmlns:wp14="http://schemas.microsoft.com/office/word/2010/wordprocessingDrawing" xmlns:wp="http://schemas.openxmlformats.org/drawingml/2006/wordprocessingDrawing" xmlns:w10="urn:schemas-microsoft-com:office:word" xmlns:w="http://schemas.openxmlformats.org/wordprocessingml/2006/main" xmlns:w14="http://schemas.microsoft.com/office/word/2010/wordml" xmlns:w15="http://schemas.microsoft.com/office/word/2012/wordml" xmlns:w16cid="http://schemas.microsoft.com/office/word/2016/wordml/cid" xmlns:w16se="http://schemas.microsoft.com/office/word/2015/wordml/symex" xmlns:wpg="http://schemas.microsoft.com/office/word/2010/wordprocessingGroup" xmlns:wpi="http://schemas.microsoft.com/office/word/2010/wordprocessingInk" xmlns:wne="http://schemas.microsoft.com/office/word/2006/wordml" xmlns:wps="http://schemas.microsoft.com/office/word/2010/wordprocessingShape" mc:Ignorable="w14 w15 w16se w16cid wp14">
   <w:body>
     <w:tbl>
       <w:tblPr>
-        <w:tblStyle w:val="Tabellenraster"/>
+        <w:tblStyle w:val="TableGrid"/>
         <w:tblW w:w="0" w:type="auto"/>
         <w:tblCellMar>
           <w:top w:w="57" w:type="dxa"/>
@@ -459,8 +459,10 @@
                 <w:sz w:val="24"/>
                 <w:szCs w:val="24"/>
               </w:rPr>
-              <w:t>8</w:t>
+              <w:t>9</w:t>
             </w:r>
+            <w:bookmarkStart w:id="0" w:name="_GoBack"/>
+            <w:bookmarkEnd w:id="0"/>
           </w:p>
         </w:tc>
       </w:tr>
@@ -496,7 +498,7 @@
     </w:p>
     <w:tbl>
       <w:tblPr>
-        <w:tblStyle w:val="Tabellenraster"/>
+        <w:tblStyle w:val="TableGrid"/>
         <w:tblW w:w="0" w:type="auto"/>
         <w:tblCellMar>
           <w:top w:w="57" w:type="dxa"/>
@@ -734,7 +736,7 @@
     </w:p>
     <w:p>
       <w:pPr>
-        <w:pStyle w:val="berschrift1"/>
+        <w:pStyle w:val="Heading1"/>
       </w:pPr>
       <w:r>
         <w:lastRenderedPageBreak/>
@@ -776,7 +778,7 @@
           <w:lang w:eastAsia="de-DE"/>
         </w:rPr>
         <w:drawing>
-          <wp:inline distT="0" distB="0" distL="0" distR="0" wp14:anchorId="3708967B" wp14:editId="5F81AB79">
+          <wp:inline distT="0" distB="0" distL="0" distR="0" wp14:anchorId="53C322C7" wp14:editId="001A138C">
             <wp:extent cx="3400425" cy="6715125"/>
             <wp:effectExtent l="0" t="0" r="9525" b="9525"/>
             <wp:docPr id="1" name="Grafik 1"/>
@@ -820,46 +822,33 @@
     </w:p>
     <w:p>
       <w:pPr>
-        <w:pStyle w:val="Beschriftung"/>
+        <w:pStyle w:val="Caption"/>
         <w:jc w:val="center"/>
       </w:pPr>
       <w:r>
         <w:t xml:space="preserve">Abbildung </w:t>
       </w:r>
-      <w:r>
-        <w:fldChar w:fldCharType="begin"/>
-      </w:r>
-      <w:r>
-        <w:instrText xml:space="preserve"> SEQ Abbildung \* ARABIC </w:instrText>
-      </w:r>
-      <w:r>
-        <w:fldChar w:fldCharType="separate"/>
+      <w:fldSimple w:instr=" SEQ Abbildung \* ARABIC ">
+        <w:r>
+          <w:rPr>
+            <w:noProof/>
+          </w:rPr>
+          <w:t>1</w:t>
+        </w:r>
+      </w:fldSimple>
+      <w:r>
+        <w:t>: Exemplarische Datei-/Ver</w:t>
       </w:r>
       <w:r>
         <w:rPr>
           <w:noProof/>
         </w:rPr>
-        <w:t>1</w:t>
-      </w:r>
-      <w:r>
-        <w:rPr>
-          <w:noProof/>
-        </w:rPr>
-        <w:fldChar w:fldCharType="end"/>
-      </w:r>
-      <w:r>
-        <w:t>: Exemplarische Datei-/Ver</w:t>
-      </w:r>
-      <w:r>
-        <w:rPr>
-          <w:noProof/>
-        </w:rPr>
         <w:t>zeichnisstruktur</w:t>
       </w:r>
     </w:p>
     <w:p>
       <w:pPr>
-        <w:pStyle w:val="berschrift2"/>
+        <w:pStyle w:val="Heading2"/>
         <w:numPr>
           <w:ilvl w:val="0"/>
           <w:numId w:val="2"/>
@@ -876,7 +865,6 @@
         <w:t>“</w:t>
       </w:r>
       <w:proofErr w:type="spellStart"/>
-      <w:proofErr w:type="gramStart"/>
       <w:r>
         <w:t>c</w:t>
       </w:r>
@@ -884,7 +872,6 @@
         <w:t>omponents</w:t>
       </w:r>
       <w:proofErr w:type="spellEnd"/>
-      <w:proofErr w:type="gramEnd"/>
       <w:r>
         <w:rPr>
           <w:lang w:val="en-GB"/>
@@ -894,7 +881,7 @@
     </w:p>
     <w:p>
       <w:pPr>
-        <w:pStyle w:val="Listenabsatz"/>
+        <w:pStyle w:val="ListParagraph"/>
         <w:ind w:left="360"/>
       </w:pPr>
       <w:proofErr w:type="spellStart"/>
@@ -908,7 +895,7 @@
     </w:p>
     <w:p>
       <w:pPr>
-        <w:pStyle w:val="Listenabsatz"/>
+        <w:pStyle w:val="ListParagraph"/>
         <w:ind w:left="360"/>
       </w:pPr>
     </w:p>
@@ -923,7 +910,7 @@
           <w:lang w:eastAsia="de-DE"/>
         </w:rPr>
         <w:drawing>
-          <wp:inline distT="0" distB="0" distL="0" distR="0" wp14:anchorId="7CAA600E" wp14:editId="2F33E283">
+          <wp:inline distT="0" distB="0" distL="0" distR="0" wp14:anchorId="036CA0E1" wp14:editId="796481FF">
             <wp:extent cx="5760720" cy="3240405"/>
             <wp:effectExtent l="0" t="0" r="0" b="0"/>
             <wp:docPr id="7" name="Grafik 7"/>
@@ -967,7 +954,7 @@
     </w:p>
     <w:p>
       <w:pPr>
-        <w:pStyle w:val="Beschriftung"/>
+        <w:pStyle w:val="Caption"/>
         <w:jc w:val="center"/>
         <w:rPr>
           <w:noProof/>
@@ -976,41 +963,28 @@
       <w:r>
         <w:t xml:space="preserve">Abbildung </w:t>
       </w:r>
-      <w:r>
-        <w:fldChar w:fldCharType="begin"/>
-      </w:r>
-      <w:r>
-        <w:instrText xml:space="preserve"> SEQ Abbildung \* ARABIC </w:instrText>
-      </w:r>
-      <w:r>
-        <w:fldChar w:fldCharType="separate"/>
+      <w:fldSimple w:instr=" SEQ Abbildung \* ARABIC ">
+        <w:r>
+          <w:rPr>
+            <w:noProof/>
+          </w:rPr>
+          <w:t>2</w:t>
+        </w:r>
+      </w:fldSimple>
+      <w:r>
+        <w:t>: Beispiel einer komponentenbasierten</w:t>
       </w:r>
       <w:r>
         <w:rPr>
           <w:noProof/>
         </w:rPr>
-        <w:t>2</w:t>
-      </w:r>
-      <w:r>
-        <w:rPr>
-          <w:noProof/>
-        </w:rPr>
-        <w:fldChar w:fldCharType="end"/>
-      </w:r>
-      <w:r>
-        <w:t>: Beispiel einer komponentenbasierten</w:t>
-      </w:r>
-      <w:r>
-        <w:rPr>
-          <w:noProof/>
-        </w:rPr>
         <w:t xml:space="preserve"> Benutzeroberfläche</w:t>
       </w:r>
     </w:p>
     <w:p/>
     <w:p>
       <w:pPr>
-        <w:pStyle w:val="berschrift3"/>
+        <w:pStyle w:val="Heading3"/>
         <w:numPr>
           <w:ilvl w:val="1"/>
           <w:numId w:val="2"/>
@@ -1101,7 +1075,7 @@
     </w:p>
     <w:p>
       <w:pPr>
-        <w:pStyle w:val="berschrift3"/>
+        <w:pStyle w:val="Heading3"/>
         <w:numPr>
           <w:ilvl w:val="1"/>
           <w:numId w:val="2"/>
@@ -1134,7 +1108,7 @@
           <w:lang w:eastAsia="de-DE"/>
         </w:rPr>
         <w:drawing>
-          <wp:inline distT="0" distB="0" distL="0" distR="0" wp14:anchorId="2C72FA42" wp14:editId="51F770A5">
+          <wp:inline distT="0" distB="0" distL="0" distR="0" wp14:anchorId="1FDC0CEF" wp14:editId="57E8F2BB">
             <wp:extent cx="1714500" cy="1714500"/>
             <wp:effectExtent l="0" t="0" r="0" b="0"/>
             <wp:docPr id="8" name="Grafik 8"/>
@@ -1178,33 +1152,20 @@
     </w:p>
     <w:p>
       <w:pPr>
-        <w:pStyle w:val="Beschriftung"/>
+        <w:pStyle w:val="Caption"/>
         <w:jc w:val="center"/>
       </w:pPr>
       <w:r>
         <w:t xml:space="preserve">Abbildung </w:t>
       </w:r>
-      <w:r>
-        <w:fldChar w:fldCharType="begin"/>
-      </w:r>
-      <w:r>
-        <w:instrText xml:space="preserve"> SEQ Abbildung \* ARABIC </w:instrText>
-      </w:r>
-      <w:r>
-        <w:fldChar w:fldCharType="separate"/>
-      </w:r>
-      <w:r>
-        <w:rPr>
-          <w:noProof/>
-        </w:rPr>
-        <w:t>3</w:t>
-      </w:r>
-      <w:r>
-        <w:rPr>
-          <w:noProof/>
-        </w:rPr>
-        <w:fldChar w:fldCharType="end"/>
-      </w:r>
+      <w:fldSimple w:instr=" SEQ Abbildung \* ARABIC ">
+        <w:r>
+          <w:rPr>
+            <w:noProof/>
+          </w:rPr>
+          <w:t>3</w:t>
+        </w:r>
+      </w:fldSimple>
       <w:r>
         <w:t>: Atomare Komponente</w:t>
       </w:r>
@@ -1276,48 +1237,210 @@
         </w:rPr>
       </w:pPr>
       <w:proofErr w:type="spellStart"/>
+      <w:r>
+        <w:rPr>
+          <w:rFonts w:ascii="Consolas" w:eastAsia="Times New Roman" w:hAnsi="Consolas" w:cs="Courier New"/>
+          <w:color w:val="D73A49"/>
+          <w:sz w:val="18"/>
+          <w:szCs w:val="20"/>
+          <w:lang w:val="en-GB" w:eastAsia="de-DE"/>
+        </w:rPr>
+        <w:t>const</w:t>
+      </w:r>
+      <w:proofErr w:type="spellEnd"/>
+      <w:r>
+        <w:rPr>
+          <w:rFonts w:ascii="Consolas" w:eastAsia="Times New Roman" w:hAnsi="Consolas" w:cs="Courier New"/>
+          <w:color w:val="24292E"/>
+          <w:sz w:val="18"/>
+          <w:szCs w:val="20"/>
+          <w:lang w:val="en-GB" w:eastAsia="de-DE"/>
+        </w:rPr>
+        <w:t xml:space="preserve"> </w:t>
+      </w:r>
+      <w:r>
+        <w:rPr>
+          <w:rFonts w:ascii="Consolas" w:eastAsia="Times New Roman" w:hAnsi="Consolas" w:cs="Courier New"/>
+          <w:color w:val="6F42C1"/>
+          <w:sz w:val="18"/>
+          <w:szCs w:val="20"/>
+          <w:lang w:val="en-GB" w:eastAsia="de-DE"/>
+        </w:rPr>
+        <w:t>Link</w:t>
+      </w:r>
+      <w:r>
+        <w:rPr>
+          <w:rFonts w:ascii="Consolas" w:eastAsia="Times New Roman" w:hAnsi="Consolas" w:cs="Courier New"/>
+          <w:color w:val="24292E"/>
+          <w:sz w:val="18"/>
+          <w:szCs w:val="20"/>
+          <w:lang w:val="en-GB" w:eastAsia="de-DE"/>
+        </w:rPr>
+        <w:t xml:space="preserve"> </w:t>
+      </w:r>
+      <w:r>
+        <w:rPr>
+          <w:rFonts w:ascii="Consolas" w:eastAsia="Times New Roman" w:hAnsi="Consolas" w:cs="Courier New"/>
+          <w:color w:val="D73A49"/>
+          <w:sz w:val="18"/>
+          <w:szCs w:val="20"/>
+          <w:lang w:val="en-GB" w:eastAsia="de-DE"/>
+        </w:rPr>
+        <w:t>=</w:t>
+      </w:r>
+      <w:r>
+        <w:rPr>
+          <w:rFonts w:ascii="Consolas" w:eastAsia="Times New Roman" w:hAnsi="Consolas" w:cs="Courier New"/>
+          <w:color w:val="24292E"/>
+          <w:sz w:val="18"/>
+          <w:szCs w:val="20"/>
+          <w:lang w:val="en-GB" w:eastAsia="de-DE"/>
+        </w:rPr>
+        <w:t xml:space="preserve"> </w:t>
+      </w:r>
       <w:proofErr w:type="gramStart"/>
       <w:r>
         <w:rPr>
           <w:rFonts w:ascii="Consolas" w:eastAsia="Times New Roman" w:hAnsi="Consolas" w:cs="Courier New"/>
+          <w:color w:val="24292E"/>
+          <w:sz w:val="18"/>
+          <w:szCs w:val="20"/>
+          <w:lang w:val="en-GB" w:eastAsia="de-DE"/>
+        </w:rPr>
+        <w:t>({ to</w:t>
+      </w:r>
+      <w:proofErr w:type="gramEnd"/>
+      <w:r>
+        <w:rPr>
+          <w:rFonts w:ascii="Consolas" w:eastAsia="Times New Roman" w:hAnsi="Consolas" w:cs="Courier New"/>
+          <w:color w:val="24292E"/>
+          <w:sz w:val="18"/>
+          <w:szCs w:val="20"/>
+          <w:lang w:val="en-GB" w:eastAsia="de-DE"/>
+        </w:rPr>
+        <w:t xml:space="preserve">, </w:t>
+      </w:r>
+      <w:r>
+        <w:rPr>
+          <w:rFonts w:ascii="Consolas" w:eastAsia="Times New Roman" w:hAnsi="Consolas" w:cs="Courier New"/>
           <w:color w:val="D73A49"/>
           <w:sz w:val="18"/>
           <w:szCs w:val="20"/>
           <w:lang w:val="en-GB" w:eastAsia="de-DE"/>
         </w:rPr>
-        <w:t>const</w:t>
+        <w:t>...</w:t>
+      </w:r>
+      <w:r>
+        <w:rPr>
+          <w:rFonts w:ascii="Consolas" w:eastAsia="Times New Roman" w:hAnsi="Consolas" w:cs="Courier New"/>
+          <w:color w:val="24292E"/>
+          <w:sz w:val="18"/>
+          <w:szCs w:val="20"/>
+          <w:lang w:val="en-GB" w:eastAsia="de-DE"/>
+        </w:rPr>
+        <w:t>props</w:t>
+      </w:r>
+      <w:r>
+        <w:rPr>
+          <w:rFonts w:ascii="Consolas" w:eastAsia="Times New Roman" w:hAnsi="Consolas" w:cs="Courier New"/>
+          <w:color w:val="D73A49"/>
+          <w:sz w:val="18"/>
+          <w:szCs w:val="20"/>
+          <w:lang w:val="en-GB" w:eastAsia="de-DE"/>
+        </w:rPr>
+        <w:t xml:space="preserve"> </w:t>
+      </w:r>
+      <w:r>
+        <w:rPr>
+          <w:rFonts w:ascii="Consolas" w:eastAsia="Times New Roman" w:hAnsi="Consolas" w:cs="Courier New"/>
+          <w:color w:val="24292E"/>
+          <w:sz w:val="18"/>
+          <w:szCs w:val="20"/>
+          <w:lang w:val="en-GB" w:eastAsia="de-DE"/>
+        </w:rPr>
+        <w:t>})</w:t>
+      </w:r>
+      <w:r>
+        <w:rPr>
+          <w:rFonts w:ascii="Consolas" w:eastAsia="Times New Roman" w:hAnsi="Consolas" w:cs="Courier New"/>
+          <w:color w:val="24292E"/>
+          <w:sz w:val="18"/>
+          <w:szCs w:val="20"/>
+          <w:lang w:val="en-GB" w:eastAsia="de-DE"/>
+        </w:rPr>
+        <w:t xml:space="preserve"> </w:t>
+      </w:r>
+      <w:r>
+        <w:rPr>
+          <w:rFonts w:ascii="Consolas" w:eastAsia="Times New Roman" w:hAnsi="Consolas" w:cs="Courier New"/>
+          <w:color w:val="D73A49"/>
+          <w:sz w:val="18"/>
+          <w:szCs w:val="20"/>
+          <w:lang w:val="en-GB" w:eastAsia="de-DE"/>
+        </w:rPr>
+        <w:t>=&gt;</w:t>
+      </w:r>
+      <w:r>
+        <w:rPr>
+          <w:rFonts w:ascii="Consolas" w:eastAsia="Times New Roman" w:hAnsi="Consolas" w:cs="Courier New"/>
+          <w:color w:val="24292E"/>
+          <w:sz w:val="18"/>
+          <w:szCs w:val="20"/>
+          <w:lang w:val="en-GB" w:eastAsia="de-DE"/>
+        </w:rPr>
+        <w:t xml:space="preserve"> &lt;</w:t>
+      </w:r>
+      <w:r>
+        <w:rPr>
+          <w:rFonts w:ascii="Consolas" w:eastAsia="Times New Roman" w:hAnsi="Consolas" w:cs="Courier New"/>
+          <w:color w:val="22863A"/>
+          <w:sz w:val="18"/>
+          <w:szCs w:val="20"/>
+          <w:lang w:val="en-GB" w:eastAsia="de-DE"/>
+        </w:rPr>
+        <w:t>a</w:t>
+      </w:r>
+      <w:r>
+        <w:rPr>
+          <w:rFonts w:ascii="Consolas" w:eastAsia="Times New Roman" w:hAnsi="Consolas" w:cs="Courier New"/>
+          <w:color w:val="24292E"/>
+          <w:sz w:val="18"/>
+          <w:szCs w:val="20"/>
+          <w:lang w:val="en-GB" w:eastAsia="de-DE"/>
+        </w:rPr>
+        <w:t xml:space="preserve"> </w:t>
+      </w:r>
+      <w:proofErr w:type="spellStart"/>
+      <w:r>
+        <w:rPr>
+          <w:rFonts w:ascii="Consolas" w:eastAsia="Times New Roman" w:hAnsi="Consolas" w:cs="Courier New"/>
+          <w:color w:val="6F42C1"/>
+          <w:sz w:val="18"/>
+          <w:szCs w:val="20"/>
+          <w:lang w:val="en-GB" w:eastAsia="de-DE"/>
+        </w:rPr>
+        <w:t>href</w:t>
       </w:r>
       <w:proofErr w:type="spellEnd"/>
-      <w:proofErr w:type="gramEnd"/>
-      <w:r>
-        <w:rPr>
-          <w:rFonts w:ascii="Consolas" w:eastAsia="Times New Roman" w:hAnsi="Consolas" w:cs="Courier New"/>
-          <w:color w:val="24292E"/>
-          <w:sz w:val="18"/>
-          <w:szCs w:val="20"/>
-          <w:lang w:val="en-GB" w:eastAsia="de-DE"/>
-        </w:rPr>
-        <w:t xml:space="preserve"> </w:t>
-      </w:r>
-      <w:r>
-        <w:rPr>
-          <w:rFonts w:ascii="Consolas" w:eastAsia="Times New Roman" w:hAnsi="Consolas" w:cs="Courier New"/>
-          <w:color w:val="6F42C1"/>
-          <w:sz w:val="18"/>
-          <w:szCs w:val="20"/>
-          <w:lang w:val="en-GB" w:eastAsia="de-DE"/>
-        </w:rPr>
-        <w:t>Link</w:t>
-      </w:r>
-      <w:r>
-        <w:rPr>
-          <w:rFonts w:ascii="Consolas" w:eastAsia="Times New Roman" w:hAnsi="Consolas" w:cs="Courier New"/>
-          <w:color w:val="24292E"/>
-          <w:sz w:val="18"/>
-          <w:szCs w:val="20"/>
-          <w:lang w:val="en-GB" w:eastAsia="de-DE"/>
-        </w:rPr>
-        <w:t xml:space="preserve"> </w:t>
+      <w:r>
+        <w:rPr>
+          <w:rFonts w:ascii="Consolas" w:eastAsia="Times New Roman" w:hAnsi="Consolas" w:cs="Courier New"/>
+          <w:color w:val="24292E"/>
+          <w:sz w:val="18"/>
+          <w:szCs w:val="20"/>
+          <w:lang w:val="en-GB" w:eastAsia="de-DE"/>
+        </w:rPr>
+        <w:t xml:space="preserve">={to} </w:t>
+      </w:r>
+      <w:r>
+        <w:rPr>
+          <w:rFonts w:ascii="Consolas" w:eastAsia="Times New Roman" w:hAnsi="Consolas" w:cs="Courier New"/>
+          <w:color w:val="24292E"/>
+          <w:sz w:val="18"/>
+          <w:szCs w:val="20"/>
+          <w:lang w:val="en-GB" w:eastAsia="de-DE"/>
+        </w:rPr>
+        <w:t>{</w:t>
       </w:r>
       <w:r>
         <w:rPr>
@@ -1327,36 +1450,6 @@
           <w:szCs w:val="20"/>
           <w:lang w:val="en-GB" w:eastAsia="de-DE"/>
         </w:rPr>
-        <w:t>=</w:t>
-      </w:r>
-      <w:r>
-        <w:rPr>
-          <w:rFonts w:ascii="Consolas" w:eastAsia="Times New Roman" w:hAnsi="Consolas" w:cs="Courier New"/>
-          <w:color w:val="24292E"/>
-          <w:sz w:val="18"/>
-          <w:szCs w:val="20"/>
-          <w:lang w:val="en-GB" w:eastAsia="de-DE"/>
-        </w:rPr>
-        <w:t xml:space="preserve"> </w:t>
-      </w:r>
-      <w:r>
-        <w:rPr>
-          <w:rFonts w:ascii="Consolas" w:eastAsia="Times New Roman" w:hAnsi="Consolas" w:cs="Courier New"/>
-          <w:color w:val="24292E"/>
-          <w:sz w:val="18"/>
-          <w:szCs w:val="20"/>
-          <w:lang w:val="en-GB" w:eastAsia="de-DE"/>
-        </w:rPr>
-        <w:t xml:space="preserve">({ to, </w:t>
-      </w:r>
-      <w:r>
-        <w:rPr>
-          <w:rFonts w:ascii="Consolas" w:eastAsia="Times New Roman" w:hAnsi="Consolas" w:cs="Courier New"/>
-          <w:color w:val="D73A49"/>
-          <w:sz w:val="18"/>
-          <w:szCs w:val="20"/>
-          <w:lang w:val="en-GB" w:eastAsia="de-DE"/>
-        </w:rPr>
         <w:t>...</w:t>
       </w:r>
       <w:r>
@@ -1367,138 +1460,6 @@
           <w:szCs w:val="20"/>
           <w:lang w:val="en-GB" w:eastAsia="de-DE"/>
         </w:rPr>
-        <w:t>props</w:t>
-      </w:r>
-      <w:r>
-        <w:rPr>
-          <w:rFonts w:ascii="Consolas" w:eastAsia="Times New Roman" w:hAnsi="Consolas" w:cs="Courier New"/>
-          <w:color w:val="D73A49"/>
-          <w:sz w:val="18"/>
-          <w:szCs w:val="20"/>
-          <w:lang w:val="en-GB" w:eastAsia="de-DE"/>
-        </w:rPr>
-        <w:t xml:space="preserve"> </w:t>
-      </w:r>
-      <w:r>
-        <w:rPr>
-          <w:rFonts w:ascii="Consolas" w:eastAsia="Times New Roman" w:hAnsi="Consolas" w:cs="Courier New"/>
-          <w:color w:val="24292E"/>
-          <w:sz w:val="18"/>
-          <w:szCs w:val="20"/>
-          <w:lang w:val="en-GB" w:eastAsia="de-DE"/>
-        </w:rPr>
-        <w:t>}</w:t>
-      </w:r>
-      <w:r>
-        <w:rPr>
-          <w:rFonts w:ascii="Consolas" w:eastAsia="Times New Roman" w:hAnsi="Consolas" w:cs="Courier New"/>
-          <w:color w:val="24292E"/>
-          <w:sz w:val="18"/>
-          <w:szCs w:val="20"/>
-          <w:lang w:val="en-GB" w:eastAsia="de-DE"/>
-        </w:rPr>
-        <w:t>)</w:t>
-      </w:r>
-      <w:r>
-        <w:rPr>
-          <w:rFonts w:ascii="Consolas" w:eastAsia="Times New Roman" w:hAnsi="Consolas" w:cs="Courier New"/>
-          <w:color w:val="24292E"/>
-          <w:sz w:val="18"/>
-          <w:szCs w:val="20"/>
-          <w:lang w:val="en-GB" w:eastAsia="de-DE"/>
-        </w:rPr>
-        <w:t xml:space="preserve"> </w:t>
-      </w:r>
-      <w:r>
-        <w:rPr>
-          <w:rFonts w:ascii="Consolas" w:eastAsia="Times New Roman" w:hAnsi="Consolas" w:cs="Courier New"/>
-          <w:color w:val="D73A49"/>
-          <w:sz w:val="18"/>
-          <w:szCs w:val="20"/>
-          <w:lang w:val="en-GB" w:eastAsia="de-DE"/>
-        </w:rPr>
-        <w:t>=&gt;</w:t>
-      </w:r>
-      <w:r>
-        <w:rPr>
-          <w:rFonts w:ascii="Consolas" w:eastAsia="Times New Roman" w:hAnsi="Consolas" w:cs="Courier New"/>
-          <w:color w:val="24292E"/>
-          <w:sz w:val="18"/>
-          <w:szCs w:val="20"/>
-          <w:lang w:val="en-GB" w:eastAsia="de-DE"/>
-        </w:rPr>
-        <w:t xml:space="preserve"> &lt;</w:t>
-      </w:r>
-      <w:r>
-        <w:rPr>
-          <w:rFonts w:ascii="Consolas" w:eastAsia="Times New Roman" w:hAnsi="Consolas" w:cs="Courier New"/>
-          <w:color w:val="22863A"/>
-          <w:sz w:val="18"/>
-          <w:szCs w:val="20"/>
-          <w:lang w:val="en-GB" w:eastAsia="de-DE"/>
-        </w:rPr>
-        <w:t>a</w:t>
-      </w:r>
-      <w:r>
-        <w:rPr>
-          <w:rFonts w:ascii="Consolas" w:eastAsia="Times New Roman" w:hAnsi="Consolas" w:cs="Courier New"/>
-          <w:color w:val="24292E"/>
-          <w:sz w:val="18"/>
-          <w:szCs w:val="20"/>
-          <w:lang w:val="en-GB" w:eastAsia="de-DE"/>
-        </w:rPr>
-        <w:t xml:space="preserve"> </w:t>
-      </w:r>
-      <w:proofErr w:type="spellStart"/>
-      <w:r>
-        <w:rPr>
-          <w:rFonts w:ascii="Consolas" w:eastAsia="Times New Roman" w:hAnsi="Consolas" w:cs="Courier New"/>
-          <w:color w:val="6F42C1"/>
-          <w:sz w:val="18"/>
-          <w:szCs w:val="20"/>
-          <w:lang w:val="en-GB" w:eastAsia="de-DE"/>
-        </w:rPr>
-        <w:t>href</w:t>
-      </w:r>
-      <w:proofErr w:type="spellEnd"/>
-      <w:r>
-        <w:rPr>
-          <w:rFonts w:ascii="Consolas" w:eastAsia="Times New Roman" w:hAnsi="Consolas" w:cs="Courier New"/>
-          <w:color w:val="24292E"/>
-          <w:sz w:val="18"/>
-          <w:szCs w:val="20"/>
-          <w:lang w:val="en-GB" w:eastAsia="de-DE"/>
-        </w:rPr>
-        <w:t xml:space="preserve">={to} </w:t>
-      </w:r>
-      <w:r>
-        <w:rPr>
-          <w:rFonts w:ascii="Consolas" w:eastAsia="Times New Roman" w:hAnsi="Consolas" w:cs="Courier New"/>
-          <w:color w:val="24292E"/>
-          <w:sz w:val="18"/>
-          <w:szCs w:val="20"/>
-          <w:lang w:val="en-GB" w:eastAsia="de-DE"/>
-        </w:rPr>
-        <w:t>{</w:t>
-      </w:r>
-      <w:r>
-        <w:rPr>
-          <w:rFonts w:ascii="Consolas" w:eastAsia="Times New Roman" w:hAnsi="Consolas" w:cs="Courier New"/>
-          <w:color w:val="D73A49"/>
-          <w:sz w:val="18"/>
-          <w:szCs w:val="20"/>
-          <w:lang w:val="en-GB" w:eastAsia="de-DE"/>
-        </w:rPr>
-        <w:t>...</w:t>
-      </w:r>
-      <w:r>
-        <w:rPr>
-          <w:rFonts w:ascii="Consolas" w:eastAsia="Times New Roman" w:hAnsi="Consolas" w:cs="Courier New"/>
-          <w:color w:val="24292E"/>
-          <w:sz w:val="18"/>
-          <w:szCs w:val="20"/>
-          <w:lang w:val="en-GB" w:eastAsia="de-DE"/>
-        </w:rPr>
         <w:t>props} /&gt;</w:t>
       </w:r>
     </w:p>
@@ -1511,7 +1472,7 @@
     </w:p>
     <w:p>
       <w:pPr>
-        <w:pStyle w:val="berschrift3"/>
+        <w:pStyle w:val="Heading3"/>
         <w:numPr>
           <w:ilvl w:val="1"/>
           <w:numId w:val="2"/>
@@ -1540,7 +1501,7 @@
           <w:lang w:eastAsia="de-DE"/>
         </w:rPr>
         <w:drawing>
-          <wp:inline distT="0" distB="0" distL="0" distR="0" wp14:anchorId="1C37EBA7" wp14:editId="28581E9E">
+          <wp:inline distT="0" distB="0" distL="0" distR="0" wp14:anchorId="1EB4DBD5" wp14:editId="1B624370">
             <wp:extent cx="2276475" cy="2124075"/>
             <wp:effectExtent l="0" t="0" r="9525" b="9525"/>
             <wp:docPr id="9" name="Grafik 9"/>
@@ -1584,33 +1545,20 @@
     </w:p>
     <w:p>
       <w:pPr>
-        <w:pStyle w:val="Beschriftung"/>
+        <w:pStyle w:val="Caption"/>
         <w:jc w:val="center"/>
       </w:pPr>
       <w:r>
         <w:t xml:space="preserve">Abbildung </w:t>
       </w:r>
-      <w:r>
-        <w:fldChar w:fldCharType="begin"/>
-      </w:r>
-      <w:r>
-        <w:instrText xml:space="preserve"> SEQ Abbildung \* ARABIC </w:instrText>
-      </w:r>
-      <w:r>
-        <w:fldChar w:fldCharType="separate"/>
-      </w:r>
-      <w:r>
-        <w:rPr>
-          <w:noProof/>
-        </w:rPr>
-        <w:t>4</w:t>
-      </w:r>
-      <w:r>
-        <w:rPr>
-          <w:noProof/>
-        </w:rPr>
-        <w:fldChar w:fldCharType="end"/>
-      </w:r>
+      <w:fldSimple w:instr=" SEQ Abbildung \* ARABIC ">
+        <w:r>
+          <w:rPr>
+            <w:noProof/>
+          </w:rPr>
+          <w:t>4</w:t>
+        </w:r>
+      </w:fldSimple>
       <w:r>
         <w:t>: Molekül zusammengesetzt aus Atomen</w:t>
       </w:r>
@@ -1665,7 +1613,6 @@
         </w:rPr>
       </w:pPr>
       <w:proofErr w:type="spellStart"/>
-      <w:proofErr w:type="gramStart"/>
       <w:r>
         <w:rPr>
           <w:rFonts w:ascii="Consolas" w:eastAsia="Times New Roman" w:hAnsi="Consolas" w:cs="Courier New"/>
@@ -1677,7 +1624,6 @@
         <w:t>const</w:t>
       </w:r>
       <w:proofErr w:type="spellEnd"/>
-      <w:proofErr w:type="gramEnd"/>
       <w:r>
         <w:rPr>
           <w:rFonts w:ascii="Consolas" w:eastAsia="Times New Roman" w:hAnsi="Consolas" w:cs="Courier New"/>
@@ -1811,7 +1757,6 @@
         </w:rPr>
         <w:t xml:space="preserve">  &lt;</w:t>
       </w:r>
-      <w:proofErr w:type="gramStart"/>
       <w:r>
         <w:rPr>
           <w:rFonts w:ascii="Consolas" w:eastAsia="Times New Roman" w:hAnsi="Consolas" w:cs="Courier New"/>
@@ -1822,7 +1767,6 @@
         </w:rPr>
         <w:t>li</w:t>
       </w:r>
-      <w:proofErr w:type="gramEnd"/>
       <w:r>
         <w:rPr>
           <w:rFonts w:ascii="Consolas" w:eastAsia="Times New Roman" w:hAnsi="Consolas" w:cs="Courier New"/>
@@ -1963,17 +1907,7 @@
           <w:szCs w:val="20"/>
           <w:lang w:val="en-GB" w:eastAsia="de-DE"/>
         </w:rPr>
-        <w:t xml:space="preserve">  &lt;</w:t>
-      </w:r>
-      <w:r>
-        <w:rPr>
-          <w:rFonts w:ascii="Consolas" w:eastAsia="Times New Roman" w:hAnsi="Consolas" w:cs="Courier New"/>
-          <w:color w:val="24292E"/>
-          <w:sz w:val="18"/>
-          <w:szCs w:val="20"/>
-          <w:lang w:val="en-GB" w:eastAsia="de-DE"/>
-        </w:rPr>
-        <w:t>/</w:t>
+        <w:t xml:space="preserve">  &lt;/</w:t>
       </w:r>
       <w:r>
         <w:rPr>
@@ -2099,18 +2033,80 @@
         </w:rPr>
       </w:pPr>
       <w:proofErr w:type="spellStart"/>
+      <w:r>
+        <w:rPr>
+          <w:rFonts w:ascii="Consolas" w:eastAsia="Times New Roman" w:hAnsi="Consolas" w:cs="Courier New"/>
+          <w:color w:val="D73A49"/>
+          <w:sz w:val="18"/>
+          <w:szCs w:val="20"/>
+          <w:lang w:val="en-GB" w:eastAsia="de-DE"/>
+        </w:rPr>
+        <w:t>const</w:t>
+      </w:r>
+      <w:proofErr w:type="spellEnd"/>
+      <w:r>
+        <w:rPr>
+          <w:rFonts w:ascii="Consolas" w:eastAsia="Times New Roman" w:hAnsi="Consolas" w:cs="Courier New"/>
+          <w:color w:val="24292E"/>
+          <w:sz w:val="18"/>
+          <w:szCs w:val="20"/>
+          <w:lang w:val="en-GB" w:eastAsia="de-DE"/>
+        </w:rPr>
+        <w:t xml:space="preserve"> </w:t>
+      </w:r>
+      <w:proofErr w:type="spellStart"/>
+      <w:r>
+        <w:rPr>
+          <w:rFonts w:ascii="Consolas" w:eastAsia="Times New Roman" w:hAnsi="Consolas" w:cs="Courier New"/>
+          <w:color w:val="6F42C1"/>
+          <w:sz w:val="18"/>
+          <w:szCs w:val="20"/>
+          <w:lang w:val="en-GB" w:eastAsia="de-DE"/>
+        </w:rPr>
+        <w:t>NavigationList</w:t>
+      </w:r>
+      <w:proofErr w:type="spellEnd"/>
+      <w:r>
+        <w:rPr>
+          <w:rFonts w:ascii="Consolas" w:eastAsia="Times New Roman" w:hAnsi="Consolas" w:cs="Courier New"/>
+          <w:color w:val="24292E"/>
+          <w:sz w:val="18"/>
+          <w:szCs w:val="20"/>
+          <w:lang w:val="en-GB" w:eastAsia="de-DE"/>
+        </w:rPr>
+        <w:t xml:space="preserve"> </w:t>
+      </w:r>
+      <w:r>
+        <w:rPr>
+          <w:rFonts w:ascii="Consolas" w:eastAsia="Times New Roman" w:hAnsi="Consolas" w:cs="Courier New"/>
+          <w:color w:val="D73A49"/>
+          <w:sz w:val="18"/>
+          <w:szCs w:val="20"/>
+          <w:lang w:val="en-GB" w:eastAsia="de-DE"/>
+        </w:rPr>
+        <w:t>=</w:t>
+      </w:r>
+      <w:r>
+        <w:rPr>
+          <w:rFonts w:ascii="Consolas" w:eastAsia="Times New Roman" w:hAnsi="Consolas" w:cs="Courier New"/>
+          <w:color w:val="24292E"/>
+          <w:sz w:val="18"/>
+          <w:szCs w:val="20"/>
+          <w:lang w:val="en-GB" w:eastAsia="de-DE"/>
+        </w:rPr>
+        <w:t xml:space="preserve"> </w:t>
+      </w:r>
       <w:proofErr w:type="gramStart"/>
       <w:r>
         <w:rPr>
           <w:rFonts w:ascii="Consolas" w:eastAsia="Times New Roman" w:hAnsi="Consolas" w:cs="Courier New"/>
-          <w:color w:val="D73A49"/>
-          <w:sz w:val="18"/>
-          <w:szCs w:val="20"/>
-          <w:lang w:val="en-GB" w:eastAsia="de-DE"/>
-        </w:rPr>
-        <w:t>const</w:t>
-      </w:r>
-      <w:proofErr w:type="spellEnd"/>
+          <w:color w:val="24292E"/>
+          <w:sz w:val="18"/>
+          <w:szCs w:val="20"/>
+          <w:lang w:val="en-GB" w:eastAsia="de-DE"/>
+        </w:rPr>
+        <w:t>({ children</w:t>
+      </w:r>
       <w:proofErr w:type="gramEnd"/>
       <w:r>
         <w:rPr>
@@ -2120,79 +2116,7 @@
           <w:szCs w:val="20"/>
           <w:lang w:val="en-GB" w:eastAsia="de-DE"/>
         </w:rPr>
-        <w:t xml:space="preserve"> </w:t>
-      </w:r>
-      <w:proofErr w:type="spellStart"/>
-      <w:r>
-        <w:rPr>
-          <w:rFonts w:ascii="Consolas" w:eastAsia="Times New Roman" w:hAnsi="Consolas" w:cs="Courier New"/>
-          <w:color w:val="6F42C1"/>
-          <w:sz w:val="18"/>
-          <w:szCs w:val="20"/>
-          <w:lang w:val="en-GB" w:eastAsia="de-DE"/>
-        </w:rPr>
-        <w:t>Navigation</w:t>
-      </w:r>
-      <w:r>
-        <w:rPr>
-          <w:rFonts w:ascii="Consolas" w:eastAsia="Times New Roman" w:hAnsi="Consolas" w:cs="Courier New"/>
-          <w:color w:val="6F42C1"/>
-          <w:sz w:val="18"/>
-          <w:szCs w:val="20"/>
-          <w:lang w:val="en-GB" w:eastAsia="de-DE"/>
-        </w:rPr>
-        <w:t>List</w:t>
-      </w:r>
-      <w:proofErr w:type="spellEnd"/>
-      <w:r>
-        <w:rPr>
-          <w:rFonts w:ascii="Consolas" w:eastAsia="Times New Roman" w:hAnsi="Consolas" w:cs="Courier New"/>
-          <w:color w:val="24292E"/>
-          <w:sz w:val="18"/>
-          <w:szCs w:val="20"/>
-          <w:lang w:val="en-GB" w:eastAsia="de-DE"/>
-        </w:rPr>
-        <w:t xml:space="preserve"> </w:t>
-      </w:r>
-      <w:r>
-        <w:rPr>
-          <w:rFonts w:ascii="Consolas" w:eastAsia="Times New Roman" w:hAnsi="Consolas" w:cs="Courier New"/>
-          <w:color w:val="D73A49"/>
-          <w:sz w:val="18"/>
-          <w:szCs w:val="20"/>
-          <w:lang w:val="en-GB" w:eastAsia="de-DE"/>
-        </w:rPr>
-        <w:t>=</w:t>
-      </w:r>
-      <w:r>
-        <w:rPr>
-          <w:rFonts w:ascii="Consolas" w:eastAsia="Times New Roman" w:hAnsi="Consolas" w:cs="Courier New"/>
-          <w:color w:val="24292E"/>
-          <w:sz w:val="18"/>
-          <w:szCs w:val="20"/>
-          <w:lang w:val="en-GB" w:eastAsia="de-DE"/>
-        </w:rPr>
-        <w:t xml:space="preserve"> ({</w:t>
-      </w:r>
-      <w:r>
-        <w:rPr>
-          <w:rFonts w:ascii="Consolas" w:eastAsia="Times New Roman" w:hAnsi="Consolas" w:cs="Courier New"/>
-          <w:color w:val="24292E"/>
-          <w:sz w:val="18"/>
-          <w:szCs w:val="20"/>
-          <w:lang w:val="en-GB" w:eastAsia="de-DE"/>
-        </w:rPr>
-        <w:t xml:space="preserve"> </w:t>
-      </w:r>
-      <w:r>
-        <w:rPr>
-          <w:rFonts w:ascii="Consolas" w:eastAsia="Times New Roman" w:hAnsi="Consolas" w:cs="Courier New"/>
-          <w:color w:val="24292E"/>
-          <w:sz w:val="18"/>
-          <w:szCs w:val="20"/>
-          <w:lang w:val="en-GB" w:eastAsia="de-DE"/>
-        </w:rPr>
-        <w:t xml:space="preserve">children }) </w:t>
+        <w:t xml:space="preserve"> }) </w:t>
       </w:r>
       <w:r>
         <w:rPr>
@@ -2256,7 +2180,6 @@
         <w:t xml:space="preserve">  &lt;</w:t>
       </w:r>
       <w:proofErr w:type="spellStart"/>
-      <w:proofErr w:type="gramStart"/>
       <w:r>
         <w:rPr>
           <w:rFonts w:ascii="Consolas" w:eastAsia="Times New Roman" w:hAnsi="Consolas" w:cs="Courier New"/>
@@ -2268,7 +2191,6 @@
         <w:t>ul</w:t>
       </w:r>
       <w:proofErr w:type="spellEnd"/>
-      <w:proofErr w:type="gramEnd"/>
       <w:r>
         <w:rPr>
           <w:rFonts w:ascii="Consolas" w:eastAsia="Times New Roman" w:hAnsi="Consolas" w:cs="Courier New"/>
@@ -2318,39 +2240,7 @@
           <w:szCs w:val="20"/>
           <w:lang w:val="en-GB" w:eastAsia="de-DE"/>
         </w:rPr>
-        <w:t xml:space="preserve">    </w:t>
-      </w:r>
-      <w:r>
-        <w:rPr>
-          <w:rFonts w:ascii="Consolas" w:eastAsia="Times New Roman" w:hAnsi="Consolas" w:cs="Courier New"/>
-          <w:color w:val="24292E"/>
-          <w:sz w:val="18"/>
-          <w:szCs w:val="20"/>
-          <w:lang w:val="en-GB" w:eastAsia="de-DE"/>
-        </w:rPr>
-        <w:t>{</w:t>
-      </w:r>
-      <w:proofErr w:type="gramStart"/>
-      <w:r>
-        <w:rPr>
-          <w:rFonts w:ascii="Consolas" w:eastAsia="Times New Roman" w:hAnsi="Consolas" w:cs="Courier New"/>
-          <w:color w:val="24292E"/>
-          <w:sz w:val="18"/>
-          <w:szCs w:val="20"/>
-          <w:lang w:val="en-GB" w:eastAsia="de-DE"/>
-        </w:rPr>
-        <w:t>children</w:t>
-      </w:r>
-      <w:proofErr w:type="gramEnd"/>
-      <w:r>
-        <w:rPr>
-          <w:rFonts w:ascii="Consolas" w:eastAsia="Times New Roman" w:hAnsi="Consolas" w:cs="Courier New"/>
-          <w:color w:val="24292E"/>
-          <w:sz w:val="18"/>
-          <w:szCs w:val="20"/>
-          <w:lang w:val="en-GB" w:eastAsia="de-DE"/>
-        </w:rPr>
-        <w:t>}</w:t>
+        <w:t xml:space="preserve">    {children}</w:t>
       </w:r>
     </w:p>
     <w:p>
@@ -2459,7 +2349,7 @@
     </w:p>
     <w:p>
       <w:pPr>
-        <w:pStyle w:val="berschrift3"/>
+        <w:pStyle w:val="Heading3"/>
         <w:numPr>
           <w:ilvl w:val="1"/>
           <w:numId w:val="5"/>
@@ -2481,14 +2371,12 @@
         </w:rPr>
         <w:t>“</w:t>
       </w:r>
-      <w:proofErr w:type="gramStart"/>
       <w:r>
         <w:rPr>
           <w:lang w:val="en-GB"/>
         </w:rPr>
         <w:t>organisms</w:t>
       </w:r>
-      <w:proofErr w:type="gramEnd"/>
       <w:r>
         <w:rPr>
           <w:lang w:val="en-GB"/>
@@ -2507,7 +2395,7 @@
           <w:lang w:eastAsia="de-DE"/>
         </w:rPr>
         <w:drawing>
-          <wp:inline distT="0" distB="0" distL="0" distR="0" wp14:anchorId="5C7A01C8" wp14:editId="4FA33723">
+          <wp:inline distT="0" distB="0" distL="0" distR="0" wp14:anchorId="23C1D6FD" wp14:editId="5E615D55">
             <wp:extent cx="2286000" cy="2562225"/>
             <wp:effectExtent l="0" t="0" r="0" b="9525"/>
             <wp:docPr id="10" name="Grafik 10"/>
@@ -2551,33 +2439,20 @@
     </w:p>
     <w:p>
       <w:pPr>
-        <w:pStyle w:val="Beschriftung"/>
+        <w:pStyle w:val="Caption"/>
         <w:jc w:val="center"/>
       </w:pPr>
       <w:r>
         <w:t xml:space="preserve">Abbildung </w:t>
       </w:r>
-      <w:r>
-        <w:fldChar w:fldCharType="begin"/>
-      </w:r>
-      <w:r>
-        <w:instrText xml:space="preserve"> SEQ Abbildung \* ARABIC </w:instrText>
-      </w:r>
-      <w:r>
-        <w:fldChar w:fldCharType="separate"/>
-      </w:r>
-      <w:r>
-        <w:rPr>
-          <w:noProof/>
-        </w:rPr>
-        <w:t>5</w:t>
-      </w:r>
-      <w:r>
-        <w:rPr>
-          <w:noProof/>
-        </w:rPr>
-        <w:fldChar w:fldCharType="end"/>
-      </w:r>
+      <w:fldSimple w:instr=" SEQ Abbildung \* ARABIC ">
+        <w:r>
+          <w:rPr>
+            <w:noProof/>
+          </w:rPr>
+          <w:t>5</w:t>
+        </w:r>
+      </w:fldSimple>
       <w:r>
         <w:t>: Organismus zusammengesetzt aus Molekülen und/oder Atomen</w:t>
       </w:r>
@@ -2632,7 +2507,6 @@
         </w:rPr>
       </w:pPr>
       <w:proofErr w:type="spellStart"/>
-      <w:proofErr w:type="gramStart"/>
       <w:r>
         <w:rPr>
           <w:rFonts w:ascii="Consolas" w:eastAsia="Times New Roman" w:hAnsi="Consolas" w:cs="Courier New"/>
@@ -2644,7 +2518,6 @@
         <w:t>const</w:t>
       </w:r>
       <w:proofErr w:type="spellEnd"/>
-      <w:proofErr w:type="gramEnd"/>
       <w:r>
         <w:rPr>
           <w:rFonts w:ascii="Consolas" w:eastAsia="Times New Roman" w:hAnsi="Consolas" w:cs="Courier New"/>
@@ -2777,7 +2650,6 @@
         <w:t xml:space="preserve">  &lt;</w:t>
       </w:r>
       <w:proofErr w:type="spellStart"/>
-      <w:proofErr w:type="gramStart"/>
       <w:r>
         <w:rPr>
           <w:rFonts w:ascii="Consolas" w:eastAsia="Times New Roman" w:hAnsi="Consolas" w:cs="Courier New"/>
@@ -2789,7 +2661,6 @@
         <w:t>nav</w:t>
       </w:r>
       <w:proofErr w:type="spellEnd"/>
-      <w:proofErr w:type="gramEnd"/>
       <w:r>
         <w:rPr>
           <w:rFonts w:ascii="Consolas" w:eastAsia="Times New Roman" w:hAnsi="Consolas" w:cs="Courier New"/>
@@ -2983,8 +2854,9 @@
           <w:szCs w:val="18"/>
           <w:lang w:val="en-GB" w:eastAsia="de-DE"/>
         </w:rPr>
-        <w:t>Navigation</w:t>
-      </w:r>
+        <w:t>NavigationItem</w:t>
+      </w:r>
+      <w:proofErr w:type="spellEnd"/>
       <w:r>
         <w:rPr>
           <w:rFonts w:ascii="Consolas" w:eastAsia="Times New Roman" w:hAnsi="Consolas" w:cs="Courier New"/>
@@ -2993,131 +2865,100 @@
           <w:szCs w:val="18"/>
           <w:lang w:val="en-GB" w:eastAsia="de-DE"/>
         </w:rPr>
-        <w:t>Item</w:t>
-      </w:r>
-      <w:proofErr w:type="spellEnd"/>
-      <w:r>
-        <w:rPr>
-          <w:rFonts w:ascii="Consolas" w:eastAsia="Times New Roman" w:hAnsi="Consolas" w:cs="Courier New"/>
-          <w:color w:val="005CC5"/>
+        <w:t xml:space="preserve"> </w:t>
+      </w:r>
+      <w:r>
+        <w:rPr>
+          <w:rFonts w:ascii="Consolas" w:eastAsia="Times New Roman" w:hAnsi="Consolas" w:cs="Courier New"/>
+          <w:color w:val="6F42C1"/>
           <w:sz w:val="18"/>
           <w:szCs w:val="18"/>
           <w:lang w:val="en-GB" w:eastAsia="de-DE"/>
         </w:rPr>
+        <w:t>to</w:t>
+      </w:r>
+      <w:r>
+        <w:rPr>
+          <w:rFonts w:ascii="Consolas" w:eastAsia="Times New Roman" w:hAnsi="Consolas" w:cs="Courier New"/>
+          <w:color w:val="24292E"/>
+          <w:sz w:val="18"/>
+          <w:szCs w:val="18"/>
+          <w:lang w:val="en-GB" w:eastAsia="de-DE"/>
+        </w:rPr>
+        <w:t>=”</w:t>
+      </w:r>
+      <w:proofErr w:type="gramStart"/>
+      <w:r>
+        <w:rPr>
+          <w:rFonts w:ascii="Consolas" w:eastAsia="Times New Roman" w:hAnsi="Consolas" w:cs="Courier New"/>
+          <w:color w:val="24292E"/>
+          <w:sz w:val="18"/>
+          <w:szCs w:val="18"/>
+          <w:lang w:val="en-GB" w:eastAsia="de-DE"/>
+        </w:rPr>
+        <w:t xml:space="preserve">/” </w:t>
+      </w:r>
+      <w:r>
+        <w:rPr>
+          <w:rFonts w:ascii="Consolas" w:eastAsia="Times New Roman" w:hAnsi="Consolas" w:cs="Courier New"/>
+          <w:color w:val="24292E"/>
+          <w:sz w:val="18"/>
+          <w:szCs w:val="18"/>
+          <w:lang w:val="en-GB" w:eastAsia="de-DE"/>
+        </w:rPr>
+        <w:t xml:space="preserve">  </w:t>
+      </w:r>
+      <w:proofErr w:type="gramEnd"/>
+      <w:r>
+        <w:rPr>
+          <w:rFonts w:ascii="Consolas" w:eastAsia="Times New Roman" w:hAnsi="Consolas" w:cs="Courier New"/>
+          <w:color w:val="24292E"/>
+          <w:sz w:val="18"/>
+          <w:szCs w:val="18"/>
+          <w:lang w:val="en-GB" w:eastAsia="de-DE"/>
+        </w:rPr>
+        <w:t xml:space="preserve">   </w:t>
+      </w:r>
+      <w:r>
+        <w:rPr>
+          <w:rFonts w:ascii="Consolas" w:eastAsia="Times New Roman" w:hAnsi="Consolas" w:cs="Courier New"/>
+          <w:color w:val="6F42C1"/>
+          <w:sz w:val="18"/>
+          <w:szCs w:val="18"/>
+          <w:lang w:val="en-GB" w:eastAsia="de-DE"/>
+        </w:rPr>
+        <w:t>label</w:t>
+      </w:r>
+      <w:r>
+        <w:rPr>
+          <w:rFonts w:ascii="Consolas" w:eastAsia="Times New Roman" w:hAnsi="Consolas" w:cs="Courier New"/>
+          <w:color w:val="24292E"/>
+          <w:sz w:val="18"/>
+          <w:szCs w:val="18"/>
+          <w:lang w:val="en-GB" w:eastAsia="de-DE"/>
+        </w:rPr>
+        <w:t xml:space="preserve">=”Home” </w:t>
+      </w:r>
+      <w:r>
+        <w:rPr>
+          <w:rFonts w:ascii="Consolas" w:eastAsia="Times New Roman" w:hAnsi="Consolas" w:cs="Courier New"/>
+          <w:color w:val="24292E"/>
+          <w:sz w:val="18"/>
+          <w:szCs w:val="18"/>
+          <w:lang w:val="en-GB" w:eastAsia="de-DE"/>
+        </w:rPr>
         <w:t xml:space="preserve"> </w:t>
       </w:r>
       <w:r>
         <w:rPr>
           <w:rFonts w:ascii="Consolas" w:eastAsia="Times New Roman" w:hAnsi="Consolas" w:cs="Courier New"/>
-          <w:color w:val="6F42C1"/>
+          <w:color w:val="24292E"/>
           <w:sz w:val="18"/>
           <w:szCs w:val="18"/>
           <w:lang w:val="en-GB" w:eastAsia="de-DE"/>
         </w:rPr>
-        <w:t>to</w:t>
-      </w:r>
-      <w:r>
-        <w:rPr>
-          <w:rFonts w:ascii="Consolas" w:eastAsia="Times New Roman" w:hAnsi="Consolas" w:cs="Courier New"/>
-          <w:color w:val="24292E"/>
-          <w:sz w:val="18"/>
-          <w:szCs w:val="18"/>
-          <w:lang w:val="en-GB" w:eastAsia="de-DE"/>
-        </w:rPr>
-        <w:t>=</w:t>
-      </w:r>
-      <w:r>
-        <w:rPr>
-          <w:rFonts w:ascii="Consolas" w:eastAsia="Times New Roman" w:hAnsi="Consolas" w:cs="Courier New"/>
-          <w:color w:val="24292E"/>
-          <w:sz w:val="18"/>
-          <w:szCs w:val="18"/>
-          <w:lang w:val="en-GB" w:eastAsia="de-DE"/>
-        </w:rPr>
-        <w:t xml:space="preserve">”/” </w:t>
-      </w:r>
-      <w:r>
-        <w:rPr>
-          <w:rFonts w:ascii="Consolas" w:eastAsia="Times New Roman" w:hAnsi="Consolas" w:cs="Courier New"/>
-          <w:color w:val="24292E"/>
-          <w:sz w:val="18"/>
-          <w:szCs w:val="18"/>
-          <w:lang w:val="en-GB" w:eastAsia="de-DE"/>
-        </w:rPr>
-        <w:t xml:space="preserve">     </w:t>
-      </w:r>
-      <w:r>
-        <w:rPr>
-          <w:rFonts w:ascii="Consolas" w:eastAsia="Times New Roman" w:hAnsi="Consolas" w:cs="Courier New"/>
-          <w:color w:val="6F42C1"/>
-          <w:sz w:val="18"/>
-          <w:szCs w:val="18"/>
-          <w:lang w:val="en-GB" w:eastAsia="de-DE"/>
-        </w:rPr>
-        <w:t>label</w:t>
-      </w:r>
-      <w:r>
-        <w:rPr>
-          <w:rFonts w:ascii="Consolas" w:eastAsia="Times New Roman" w:hAnsi="Consolas" w:cs="Courier New"/>
-          <w:color w:val="24292E"/>
-          <w:sz w:val="18"/>
-          <w:szCs w:val="18"/>
-          <w:lang w:val="en-GB" w:eastAsia="de-DE"/>
-        </w:rPr>
-        <w:t>=”</w:t>
-      </w:r>
-      <w:r>
-        <w:rPr>
-          <w:rFonts w:ascii="Consolas" w:eastAsia="Times New Roman" w:hAnsi="Consolas" w:cs="Courier New"/>
-          <w:color w:val="24292E"/>
-          <w:sz w:val="18"/>
-          <w:szCs w:val="18"/>
-          <w:lang w:val="en-GB" w:eastAsia="de-DE"/>
-        </w:rPr>
-        <w:t>Home</w:t>
-      </w:r>
-      <w:proofErr w:type="gramStart"/>
-      <w:r>
-        <w:rPr>
-          <w:rFonts w:ascii="Consolas" w:eastAsia="Times New Roman" w:hAnsi="Consolas" w:cs="Courier New"/>
-          <w:color w:val="24292E"/>
-          <w:sz w:val="18"/>
-          <w:szCs w:val="18"/>
-          <w:lang w:val="en-GB" w:eastAsia="de-DE"/>
-        </w:rPr>
-        <w:t>”</w:t>
-      </w:r>
-      <w:r>
-        <w:rPr>
-          <w:rFonts w:ascii="Consolas" w:eastAsia="Times New Roman" w:hAnsi="Consolas" w:cs="Courier New"/>
-          <w:color w:val="24292E"/>
-          <w:sz w:val="18"/>
-          <w:szCs w:val="18"/>
-          <w:lang w:val="en-GB" w:eastAsia="de-DE"/>
-        </w:rPr>
-        <w:t xml:space="preserve"> </w:t>
-      </w:r>
-      <w:r>
-        <w:rPr>
-          <w:rFonts w:ascii="Consolas" w:eastAsia="Times New Roman" w:hAnsi="Consolas" w:cs="Courier New"/>
-          <w:color w:val="24292E"/>
-          <w:sz w:val="18"/>
-          <w:szCs w:val="18"/>
-          <w:lang w:val="en-GB" w:eastAsia="de-DE"/>
-        </w:rPr>
-        <w:t xml:space="preserve"> </w:t>
-      </w:r>
-      <w:r>
-        <w:rPr>
-          <w:rFonts w:ascii="Consolas" w:eastAsia="Times New Roman" w:hAnsi="Consolas" w:cs="Courier New"/>
-          <w:color w:val="24292E"/>
-          <w:sz w:val="18"/>
-          <w:szCs w:val="18"/>
-          <w:lang w:val="en-GB" w:eastAsia="de-DE"/>
-        </w:rPr>
         <w:t>/</w:t>
       </w:r>
-      <w:proofErr w:type="gramEnd"/>
       <w:r>
         <w:rPr>
           <w:rFonts w:ascii="Consolas" w:eastAsia="Times New Roman" w:hAnsi="Consolas" w:cs="Courier New"/>
@@ -3219,17 +3060,17 @@
           <w:szCs w:val="18"/>
           <w:lang w:val="en-GB" w:eastAsia="de-DE"/>
         </w:rPr>
-        <w:t>=”/</w:t>
-      </w:r>
-      <w:r>
-        <w:rPr>
-          <w:rFonts w:ascii="Consolas" w:eastAsia="Times New Roman" w:hAnsi="Consolas" w:cs="Courier New"/>
-          <w:color w:val="24292E"/>
+        <w:t xml:space="preserve">=”/about” </w:t>
+      </w:r>
+      <w:r>
+        <w:rPr>
+          <w:rFonts w:ascii="Consolas" w:eastAsia="Times New Roman" w:hAnsi="Consolas" w:cs="Courier New"/>
+          <w:color w:val="6F42C1"/>
           <w:sz w:val="18"/>
           <w:szCs w:val="18"/>
           <w:lang w:val="en-GB" w:eastAsia="de-DE"/>
         </w:rPr>
-        <w:t>about</w:t>
+        <w:t>label</w:t>
       </w:r>
       <w:r>
         <w:rPr>
@@ -3239,47 +3080,7 @@
           <w:szCs w:val="18"/>
           <w:lang w:val="en-GB" w:eastAsia="de-DE"/>
         </w:rPr>
-        <w:t xml:space="preserve">” </w:t>
-      </w:r>
-      <w:r>
-        <w:rPr>
-          <w:rFonts w:ascii="Consolas" w:eastAsia="Times New Roman" w:hAnsi="Consolas" w:cs="Courier New"/>
-          <w:color w:val="6F42C1"/>
-          <w:sz w:val="18"/>
-          <w:szCs w:val="18"/>
-          <w:lang w:val="en-GB" w:eastAsia="de-DE"/>
-        </w:rPr>
-        <w:t>label</w:t>
-      </w:r>
-      <w:r>
-        <w:rPr>
-          <w:rFonts w:ascii="Consolas" w:eastAsia="Times New Roman" w:hAnsi="Consolas" w:cs="Courier New"/>
-          <w:color w:val="24292E"/>
-          <w:sz w:val="18"/>
-          <w:szCs w:val="18"/>
-          <w:lang w:val="en-GB" w:eastAsia="de-DE"/>
-        </w:rPr>
-        <w:t>=”</w:t>
-      </w:r>
-      <w:r>
-        <w:rPr>
-          <w:rFonts w:ascii="Consolas" w:eastAsia="Times New Roman" w:hAnsi="Consolas" w:cs="Courier New"/>
-          <w:color w:val="24292E"/>
-          <w:sz w:val="18"/>
-          <w:szCs w:val="18"/>
-          <w:lang w:val="en-GB" w:eastAsia="de-DE"/>
-        </w:rPr>
-        <w:t>About</w:t>
-      </w:r>
-      <w:r>
-        <w:rPr>
-          <w:rFonts w:ascii="Consolas" w:eastAsia="Times New Roman" w:hAnsi="Consolas" w:cs="Courier New"/>
-          <w:color w:val="24292E"/>
-          <w:sz w:val="18"/>
-          <w:szCs w:val="18"/>
-          <w:lang w:val="en-GB" w:eastAsia="de-DE"/>
-        </w:rPr>
-        <w:t>” /</w:t>
+        <w:t>=”About” /</w:t>
       </w:r>
       <w:r>
         <w:rPr>
@@ -3330,17 +3131,7 @@
           <w:szCs w:val="18"/>
           <w:lang w:val="en-GB" w:eastAsia="de-DE"/>
         </w:rPr>
-        <w:t xml:space="preserve">    &lt;</w:t>
-      </w:r>
-      <w:r>
-        <w:rPr>
-          <w:rFonts w:ascii="Consolas" w:eastAsia="Times New Roman" w:hAnsi="Consolas" w:cs="Courier New"/>
-          <w:color w:val="24292E"/>
-          <w:sz w:val="18"/>
-          <w:szCs w:val="18"/>
-          <w:lang w:val="en-GB" w:eastAsia="de-DE"/>
-        </w:rPr>
-        <w:t>/</w:t>
+        <w:t xml:space="preserve">    &lt;/</w:t>
       </w:r>
       <w:proofErr w:type="spellStart"/>
       <w:r>
@@ -3509,7 +3300,7 @@
     </w:p>
     <w:p>
       <w:pPr>
-        <w:pStyle w:val="berschrift3"/>
+        <w:pStyle w:val="Heading3"/>
         <w:numPr>
           <w:ilvl w:val="1"/>
           <w:numId w:val="5"/>
@@ -3525,14 +3316,12 @@
         <w:lastRenderedPageBreak/>
         <w:t>“</w:t>
       </w:r>
-      <w:proofErr w:type="gramStart"/>
       <w:r>
         <w:rPr>
           <w:lang w:val="en-GB"/>
         </w:rPr>
         <w:t>templates</w:t>
       </w:r>
-      <w:proofErr w:type="gramEnd"/>
       <w:r>
         <w:rPr>
           <w:lang w:val="en-GB"/>
@@ -3551,7 +3340,7 @@
           <w:lang w:eastAsia="de-DE"/>
         </w:rPr>
         <w:drawing>
-          <wp:inline distT="0" distB="0" distL="0" distR="0" wp14:anchorId="189A4FD9" wp14:editId="72F60155">
+          <wp:inline distT="0" distB="0" distL="0" distR="0" wp14:anchorId="58467346" wp14:editId="21C125C4">
             <wp:extent cx="1714500" cy="2476500"/>
             <wp:effectExtent l="0" t="0" r="0" b="0"/>
             <wp:docPr id="11" name="Grafik 11"/>
@@ -3595,33 +3384,20 @@
     </w:p>
     <w:p>
       <w:pPr>
-        <w:pStyle w:val="Beschriftung"/>
+        <w:pStyle w:val="Caption"/>
         <w:jc w:val="center"/>
       </w:pPr>
       <w:r>
         <w:t xml:space="preserve">Abbildung </w:t>
       </w:r>
-      <w:r>
-        <w:fldChar w:fldCharType="begin"/>
-      </w:r>
-      <w:r>
-        <w:instrText xml:space="preserve"> SEQ Abbildung \* ARABIC </w:instrText>
-      </w:r>
-      <w:r>
-        <w:fldChar w:fldCharType="separate"/>
-      </w:r>
-      <w:r>
-        <w:rPr>
-          <w:noProof/>
-        </w:rPr>
-        <w:t>6</w:t>
-      </w:r>
-      <w:r>
-        <w:rPr>
-          <w:noProof/>
-        </w:rPr>
-        <w:fldChar w:fldCharType="end"/>
-      </w:r>
+      <w:fldSimple w:instr=" SEQ Abbildung \* ARABIC ">
+        <w:r>
+          <w:rPr>
+            <w:noProof/>
+          </w:rPr>
+          <w:t>6</w:t>
+        </w:r>
+      </w:fldSimple>
       <w:r>
         <w:t>: Template zur Wiederverwendung eines Seitenlayouts</w:t>
       </w:r>
@@ -3694,18 +3470,78 @@
         </w:rPr>
       </w:pPr>
       <w:proofErr w:type="spellStart"/>
+      <w:r>
+        <w:rPr>
+          <w:rFonts w:ascii="Consolas" w:eastAsia="Times New Roman" w:hAnsi="Consolas" w:cs="Courier New"/>
+          <w:color w:val="D73A49"/>
+          <w:sz w:val="18"/>
+          <w:szCs w:val="20"/>
+          <w:lang w:val="en-GB" w:eastAsia="de-DE"/>
+        </w:rPr>
+        <w:t>const</w:t>
+      </w:r>
+      <w:proofErr w:type="spellEnd"/>
+      <w:r>
+        <w:rPr>
+          <w:rFonts w:ascii="Consolas" w:eastAsia="Times New Roman" w:hAnsi="Consolas" w:cs="Courier New"/>
+          <w:color w:val="24292E"/>
+          <w:sz w:val="18"/>
+          <w:szCs w:val="20"/>
+          <w:lang w:val="en-GB" w:eastAsia="de-DE"/>
+        </w:rPr>
+        <w:t xml:space="preserve"> </w:t>
+      </w:r>
+      <w:r>
+        <w:rPr>
+          <w:rFonts w:ascii="Consolas" w:eastAsia="Times New Roman" w:hAnsi="Consolas" w:cs="Courier New"/>
+          <w:color w:val="6F42C1"/>
+          <w:sz w:val="18"/>
+          <w:szCs w:val="20"/>
+          <w:lang w:val="en-GB" w:eastAsia="de-DE"/>
+        </w:rPr>
+        <w:t>Page</w:t>
+      </w:r>
+      <w:r>
+        <w:rPr>
+          <w:rFonts w:ascii="Consolas" w:eastAsia="Times New Roman" w:hAnsi="Consolas" w:cs="Courier New"/>
+          <w:color w:val="24292E"/>
+          <w:sz w:val="18"/>
+          <w:szCs w:val="20"/>
+          <w:lang w:val="en-GB" w:eastAsia="de-DE"/>
+        </w:rPr>
+        <w:t xml:space="preserve"> </w:t>
+      </w:r>
+      <w:r>
+        <w:rPr>
+          <w:rFonts w:ascii="Consolas" w:eastAsia="Times New Roman" w:hAnsi="Consolas" w:cs="Courier New"/>
+          <w:color w:val="D73A49"/>
+          <w:sz w:val="18"/>
+          <w:szCs w:val="20"/>
+          <w:lang w:val="en-GB" w:eastAsia="de-DE"/>
+        </w:rPr>
+        <w:t>=</w:t>
+      </w:r>
+      <w:r>
+        <w:rPr>
+          <w:rFonts w:ascii="Consolas" w:eastAsia="Times New Roman" w:hAnsi="Consolas" w:cs="Courier New"/>
+          <w:color w:val="24292E"/>
+          <w:sz w:val="18"/>
+          <w:szCs w:val="20"/>
+          <w:lang w:val="en-GB" w:eastAsia="de-DE"/>
+        </w:rPr>
+        <w:t xml:space="preserve"> </w:t>
+      </w:r>
       <w:proofErr w:type="gramStart"/>
       <w:r>
         <w:rPr>
           <w:rFonts w:ascii="Consolas" w:eastAsia="Times New Roman" w:hAnsi="Consolas" w:cs="Courier New"/>
-          <w:color w:val="D73A49"/>
-          <w:sz w:val="18"/>
-          <w:szCs w:val="20"/>
-          <w:lang w:val="en-GB" w:eastAsia="de-DE"/>
-        </w:rPr>
-        <w:t>const</w:t>
-      </w:r>
-      <w:proofErr w:type="spellEnd"/>
+          <w:color w:val="24292E"/>
+          <w:sz w:val="18"/>
+          <w:szCs w:val="20"/>
+          <w:lang w:val="en-GB" w:eastAsia="de-DE"/>
+        </w:rPr>
+        <w:t>({ header</w:t>
+      </w:r>
       <w:proofErr w:type="gramEnd"/>
       <w:r>
         <w:rPr>
@@ -3715,47 +3551,7 @@
           <w:szCs w:val="20"/>
           <w:lang w:val="en-GB" w:eastAsia="de-DE"/>
         </w:rPr>
-        <w:t xml:space="preserve"> </w:t>
-      </w:r>
-      <w:r>
-        <w:rPr>
-          <w:rFonts w:ascii="Consolas" w:eastAsia="Times New Roman" w:hAnsi="Consolas" w:cs="Courier New"/>
-          <w:color w:val="6F42C1"/>
-          <w:sz w:val="18"/>
-          <w:szCs w:val="20"/>
-          <w:lang w:val="en-GB" w:eastAsia="de-DE"/>
-        </w:rPr>
-        <w:t>Page</w:t>
-      </w:r>
-      <w:r>
-        <w:rPr>
-          <w:rFonts w:ascii="Consolas" w:eastAsia="Times New Roman" w:hAnsi="Consolas" w:cs="Courier New"/>
-          <w:color w:val="24292E"/>
-          <w:sz w:val="18"/>
-          <w:szCs w:val="20"/>
-          <w:lang w:val="en-GB" w:eastAsia="de-DE"/>
-        </w:rPr>
-        <w:t xml:space="preserve"> </w:t>
-      </w:r>
-      <w:r>
-        <w:rPr>
-          <w:rFonts w:ascii="Consolas" w:eastAsia="Times New Roman" w:hAnsi="Consolas" w:cs="Courier New"/>
-          <w:color w:val="D73A49"/>
-          <w:sz w:val="18"/>
-          <w:szCs w:val="20"/>
-          <w:lang w:val="en-GB" w:eastAsia="de-DE"/>
-        </w:rPr>
-        <w:t>=</w:t>
-      </w:r>
-      <w:r>
-        <w:rPr>
-          <w:rFonts w:ascii="Consolas" w:eastAsia="Times New Roman" w:hAnsi="Consolas" w:cs="Courier New"/>
-          <w:color w:val="24292E"/>
-          <w:sz w:val="18"/>
-          <w:szCs w:val="20"/>
-          <w:lang w:val="en-GB" w:eastAsia="de-DE"/>
-        </w:rPr>
-        <w:t xml:space="preserve"> ({ header, </w:t>
+        <w:t xml:space="preserve">, </w:t>
       </w:r>
       <w:r>
         <w:rPr>
@@ -3858,7 +3654,6 @@
         </w:rPr>
         <w:t xml:space="preserve">  &lt;</w:t>
       </w:r>
-      <w:proofErr w:type="gramStart"/>
       <w:r>
         <w:rPr>
           <w:rFonts w:ascii="Consolas" w:eastAsia="Times New Roman" w:hAnsi="Consolas" w:cs="Courier New"/>
@@ -3869,7 +3664,6 @@
         </w:rPr>
         <w:t>main</w:t>
       </w:r>
-      <w:proofErr w:type="gramEnd"/>
       <w:r>
         <w:rPr>
           <w:rFonts w:ascii="Consolas" w:eastAsia="Times New Roman" w:hAnsi="Consolas" w:cs="Courier New"/>
@@ -3929,29 +3723,7 @@
           <w:szCs w:val="20"/>
           <w:lang w:val="en-GB" w:eastAsia="de-DE"/>
         </w:rPr>
-        <w:t>{</w:t>
-      </w:r>
-      <w:proofErr w:type="gramStart"/>
-      <w:r>
-        <w:rPr>
-          <w:rFonts w:ascii="Consolas" w:eastAsia="Times New Roman" w:hAnsi="Consolas" w:cs="Courier New"/>
-          <w:color w:val="24292E"/>
-          <w:sz w:val="18"/>
-          <w:szCs w:val="20"/>
-          <w:lang w:val="en-GB" w:eastAsia="de-DE"/>
-        </w:rPr>
-        <w:t>header</w:t>
-      </w:r>
-      <w:proofErr w:type="gramEnd"/>
-      <w:r>
-        <w:rPr>
-          <w:rFonts w:ascii="Consolas" w:eastAsia="Times New Roman" w:hAnsi="Consolas" w:cs="Courier New"/>
-          <w:color w:val="24292E"/>
-          <w:sz w:val="18"/>
-          <w:szCs w:val="20"/>
-          <w:lang w:val="en-GB" w:eastAsia="de-DE"/>
-        </w:rPr>
-        <w:t>}</w:t>
+        <w:t>{header}</w:t>
       </w:r>
     </w:p>
     <w:p>
@@ -3992,29 +3764,7 @@
           <w:szCs w:val="20"/>
           <w:lang w:val="en-GB" w:eastAsia="de-DE"/>
         </w:rPr>
-        <w:t xml:space="preserve">    {</w:t>
-      </w:r>
-      <w:proofErr w:type="gramStart"/>
-      <w:r>
-        <w:rPr>
-          <w:rFonts w:ascii="Consolas" w:eastAsia="Times New Roman" w:hAnsi="Consolas" w:cs="Courier New"/>
-          <w:color w:val="24292E"/>
-          <w:sz w:val="18"/>
-          <w:szCs w:val="20"/>
-          <w:lang w:val="en-GB" w:eastAsia="de-DE"/>
-        </w:rPr>
-        <w:t>navigation</w:t>
-      </w:r>
-      <w:proofErr w:type="gramEnd"/>
-      <w:r>
-        <w:rPr>
-          <w:rFonts w:ascii="Consolas" w:eastAsia="Times New Roman" w:hAnsi="Consolas" w:cs="Courier New"/>
-          <w:color w:val="24292E"/>
-          <w:sz w:val="18"/>
-          <w:szCs w:val="20"/>
-          <w:lang w:val="en-GB" w:eastAsia="de-DE"/>
-        </w:rPr>
-        <w:t>}</w:t>
+        <w:t xml:space="preserve">    {navigation}</w:t>
       </w:r>
     </w:p>
     <w:p>
@@ -4055,29 +3805,7 @@
           <w:szCs w:val="20"/>
           <w:lang w:val="en-GB" w:eastAsia="de-DE"/>
         </w:rPr>
-        <w:t xml:space="preserve">    {</w:t>
-      </w:r>
-      <w:proofErr w:type="gramStart"/>
-      <w:r>
-        <w:rPr>
-          <w:rFonts w:ascii="Consolas" w:eastAsia="Times New Roman" w:hAnsi="Consolas" w:cs="Courier New"/>
-          <w:color w:val="24292E"/>
-          <w:sz w:val="18"/>
-          <w:szCs w:val="20"/>
-          <w:lang w:val="en-GB" w:eastAsia="de-DE"/>
-        </w:rPr>
-        <w:t>children</w:t>
-      </w:r>
-      <w:proofErr w:type="gramEnd"/>
-      <w:r>
-        <w:rPr>
-          <w:rFonts w:ascii="Consolas" w:eastAsia="Times New Roman" w:hAnsi="Consolas" w:cs="Courier New"/>
-          <w:color w:val="24292E"/>
-          <w:sz w:val="18"/>
-          <w:szCs w:val="20"/>
-          <w:lang w:val="en-GB" w:eastAsia="de-DE"/>
-        </w:rPr>
-        <w:t>}</w:t>
+        <w:t xml:space="preserve">    {children}</w:t>
       </w:r>
     </w:p>
     <w:p>
@@ -4107,7 +3835,7 @@
           <w:color w:val="24292E"/>
           <w:sz w:val="18"/>
           <w:szCs w:val="20"/>
-          <w:lang w:eastAsia="de-DE"/>
+          <w:lang w:val="en-GB" w:eastAsia="de-DE"/>
         </w:rPr>
       </w:pPr>
       <w:r>
@@ -4126,29 +3854,27 @@
           <w:color w:val="24292E"/>
           <w:sz w:val="18"/>
           <w:szCs w:val="20"/>
-          <w:lang w:eastAsia="de-DE"/>
+          <w:lang w:val="en-GB" w:eastAsia="de-DE"/>
         </w:rPr>
         <w:t>&lt;/</w:t>
       </w:r>
-      <w:proofErr w:type="spellStart"/>
       <w:r>
         <w:rPr>
           <w:rFonts w:ascii="Consolas" w:eastAsia="Times New Roman" w:hAnsi="Consolas" w:cs="Courier New"/>
           <w:color w:val="22863A"/>
           <w:sz w:val="18"/>
           <w:szCs w:val="20"/>
-          <w:lang w:eastAsia="de-DE"/>
+          <w:lang w:val="en-GB" w:eastAsia="de-DE"/>
         </w:rPr>
         <w:t>main</w:t>
       </w:r>
-      <w:proofErr w:type="spellEnd"/>
-      <w:r>
-        <w:rPr>
-          <w:rFonts w:ascii="Consolas" w:eastAsia="Times New Roman" w:hAnsi="Consolas" w:cs="Courier New"/>
-          <w:color w:val="24292E"/>
-          <w:sz w:val="18"/>
-          <w:szCs w:val="20"/>
-          <w:lang w:eastAsia="de-DE"/>
+      <w:r>
+        <w:rPr>
+          <w:rFonts w:ascii="Consolas" w:eastAsia="Times New Roman" w:hAnsi="Consolas" w:cs="Courier New"/>
+          <w:color w:val="24292E"/>
+          <w:sz w:val="18"/>
+          <w:szCs w:val="20"/>
+          <w:lang w:val="en-GB" w:eastAsia="de-DE"/>
         </w:rPr>
         <w:t>&gt;</w:t>
       </w:r>
@@ -4214,7 +3940,7 @@
     </w:p>
     <w:p>
       <w:pPr>
-        <w:pStyle w:val="berschrift3"/>
+        <w:pStyle w:val="Heading3"/>
         <w:numPr>
           <w:ilvl w:val="1"/>
           <w:numId w:val="5"/>
@@ -4230,7 +3956,6 @@
         <w:lastRenderedPageBreak/>
         <w:t>“</w:t>
       </w:r>
-      <w:proofErr w:type="gramStart"/>
       <w:r>
         <w:rPr>
           <w:lang w:val="en-GB"/>
@@ -4243,7 +3968,6 @@
         </w:rPr>
         <w:t>ages</w:t>
       </w:r>
-      <w:proofErr w:type="gramEnd"/>
       <w:r>
         <w:rPr>
           <w:lang w:val="en-GB"/>
@@ -4262,7 +3986,7 @@
           <w:lang w:eastAsia="de-DE"/>
         </w:rPr>
         <w:drawing>
-          <wp:inline distT="0" distB="0" distL="0" distR="0" wp14:anchorId="5CFC3354" wp14:editId="524A0A50">
+          <wp:inline distT="0" distB="0" distL="0" distR="0" wp14:anchorId="09D281CF" wp14:editId="6BCA9F1D">
             <wp:extent cx="1714500" cy="2476500"/>
             <wp:effectExtent l="0" t="0" r="0" b="0"/>
             <wp:docPr id="12" name="Grafik 12"/>
@@ -4306,33 +4030,20 @@
     </w:p>
     <w:p>
       <w:pPr>
-        <w:pStyle w:val="Beschriftung"/>
+        <w:pStyle w:val="Caption"/>
         <w:jc w:val="center"/>
       </w:pPr>
       <w:r>
         <w:t xml:space="preserve">Abbildung </w:t>
       </w:r>
-      <w:r>
-        <w:fldChar w:fldCharType="begin"/>
-      </w:r>
-      <w:r>
-        <w:instrText xml:space="preserve"> SEQ Abbildung \* ARABIC </w:instrText>
-      </w:r>
-      <w:r>
-        <w:fldChar w:fldCharType="separate"/>
-      </w:r>
-      <w:r>
-        <w:rPr>
-          <w:noProof/>
-        </w:rPr>
-        <w:t>7</w:t>
-      </w:r>
-      <w:r>
-        <w:rPr>
-          <w:noProof/>
-        </w:rPr>
-        <w:fldChar w:fldCharType="end"/>
-      </w:r>
+      <w:fldSimple w:instr=" SEQ Abbildung \* ARABIC ">
+        <w:r>
+          <w:rPr>
+            <w:noProof/>
+          </w:rPr>
+          <w:t>7</w:t>
+        </w:r>
+      </w:fldSimple>
       <w:r>
         <w:t xml:space="preserve">: Einzelne Seite bzw. Szene basierend auf </w:t>
       </w:r>
@@ -4390,7 +4101,6 @@
         </w:rPr>
       </w:pPr>
       <w:proofErr w:type="spellStart"/>
-      <w:proofErr w:type="gramStart"/>
       <w:r>
         <w:rPr>
           <w:rFonts w:ascii="Consolas" w:eastAsia="Times New Roman" w:hAnsi="Consolas" w:cs="Courier New"/>
@@ -4402,7 +4112,6 @@
         <w:t>const</w:t>
       </w:r>
       <w:proofErr w:type="spellEnd"/>
-      <w:proofErr w:type="gramEnd"/>
       <w:r>
         <w:rPr>
           <w:rFonts w:ascii="Consolas" w:eastAsia="Times New Roman" w:hAnsi="Consolas" w:cs="Courier New"/>
@@ -4577,37 +4286,47 @@
         </w:rPr>
         <w:t xml:space="preserve">    </w:t>
       </w:r>
+      <w:r>
+        <w:rPr>
+          <w:rFonts w:ascii="Consolas" w:eastAsia="Times New Roman" w:hAnsi="Consolas" w:cs="Courier New"/>
+          <w:color w:val="6F42C1"/>
+          <w:sz w:val="18"/>
+          <w:szCs w:val="20"/>
+          <w:lang w:val="en-GB" w:eastAsia="de-DE"/>
+        </w:rPr>
+        <w:t>header</w:t>
+      </w:r>
       <w:proofErr w:type="gramStart"/>
       <w:r>
         <w:rPr>
           <w:rFonts w:ascii="Consolas" w:eastAsia="Times New Roman" w:hAnsi="Consolas" w:cs="Courier New"/>
-          <w:color w:val="6F42C1"/>
-          <w:sz w:val="18"/>
-          <w:szCs w:val="20"/>
-          <w:lang w:val="en-GB" w:eastAsia="de-DE"/>
-        </w:rPr>
-        <w:t>header</w:t>
+          <w:color w:val="D73A49"/>
+          <w:sz w:val="18"/>
+          <w:szCs w:val="20"/>
+          <w:lang w:val="en-GB" w:eastAsia="de-DE"/>
+        </w:rPr>
+        <w:t>=</w:t>
+      </w:r>
+      <w:r>
+        <w:rPr>
+          <w:rFonts w:ascii="Consolas" w:eastAsia="Times New Roman" w:hAnsi="Consolas" w:cs="Courier New"/>
+          <w:color w:val="24292E"/>
+          <w:sz w:val="18"/>
+          <w:szCs w:val="20"/>
+          <w:lang w:val="en-GB" w:eastAsia="de-DE"/>
+        </w:rPr>
+        <w:t>{</w:t>
       </w:r>
       <w:proofErr w:type="gramEnd"/>
       <w:r>
         <w:rPr>
           <w:rFonts w:ascii="Consolas" w:eastAsia="Times New Roman" w:hAnsi="Consolas" w:cs="Courier New"/>
-          <w:color w:val="D73A49"/>
-          <w:sz w:val="18"/>
-          <w:szCs w:val="20"/>
-          <w:lang w:val="en-GB" w:eastAsia="de-DE"/>
-        </w:rPr>
-        <w:t>=</w:t>
-      </w:r>
-      <w:r>
-        <w:rPr>
-          <w:rFonts w:ascii="Consolas" w:eastAsia="Times New Roman" w:hAnsi="Consolas" w:cs="Courier New"/>
-          <w:color w:val="24292E"/>
-          <w:sz w:val="18"/>
-          <w:szCs w:val="20"/>
-          <w:lang w:val="en-GB" w:eastAsia="de-DE"/>
-        </w:rPr>
-        <w:t>{&lt;</w:t>
+          <w:color w:val="24292E"/>
+          <w:sz w:val="18"/>
+          <w:szCs w:val="20"/>
+          <w:lang w:val="en-GB" w:eastAsia="de-DE"/>
+        </w:rPr>
+        <w:t>&lt;</w:t>
       </w:r>
       <w:r>
         <w:rPr>
@@ -4670,37 +4389,47 @@
         </w:rPr>
         <w:t xml:space="preserve">    </w:t>
       </w:r>
+      <w:r>
+        <w:rPr>
+          <w:rFonts w:ascii="Consolas" w:eastAsia="Times New Roman" w:hAnsi="Consolas" w:cs="Courier New"/>
+          <w:color w:val="6F42C1"/>
+          <w:sz w:val="18"/>
+          <w:szCs w:val="20"/>
+          <w:lang w:val="en-GB" w:eastAsia="de-DE"/>
+        </w:rPr>
+        <w:t>navigation</w:t>
+      </w:r>
       <w:proofErr w:type="gramStart"/>
       <w:r>
         <w:rPr>
           <w:rFonts w:ascii="Consolas" w:eastAsia="Times New Roman" w:hAnsi="Consolas" w:cs="Courier New"/>
-          <w:color w:val="6F42C1"/>
-          <w:sz w:val="18"/>
-          <w:szCs w:val="20"/>
-          <w:lang w:val="en-GB" w:eastAsia="de-DE"/>
-        </w:rPr>
-        <w:t>navigation</w:t>
+          <w:color w:val="D73A49"/>
+          <w:sz w:val="18"/>
+          <w:szCs w:val="20"/>
+          <w:lang w:val="en-GB" w:eastAsia="de-DE"/>
+        </w:rPr>
+        <w:t>=</w:t>
+      </w:r>
+      <w:r>
+        <w:rPr>
+          <w:rFonts w:ascii="Consolas" w:eastAsia="Times New Roman" w:hAnsi="Consolas" w:cs="Courier New"/>
+          <w:color w:val="24292E"/>
+          <w:sz w:val="18"/>
+          <w:szCs w:val="20"/>
+          <w:lang w:val="en-GB" w:eastAsia="de-DE"/>
+        </w:rPr>
+        <w:t>{</w:t>
       </w:r>
       <w:proofErr w:type="gramEnd"/>
       <w:r>
         <w:rPr>
           <w:rFonts w:ascii="Consolas" w:eastAsia="Times New Roman" w:hAnsi="Consolas" w:cs="Courier New"/>
-          <w:color w:val="D73A49"/>
-          <w:sz w:val="18"/>
-          <w:szCs w:val="20"/>
-          <w:lang w:val="en-GB" w:eastAsia="de-DE"/>
-        </w:rPr>
-        <w:t>=</w:t>
-      </w:r>
-      <w:r>
-        <w:rPr>
-          <w:rFonts w:ascii="Consolas" w:eastAsia="Times New Roman" w:hAnsi="Consolas" w:cs="Courier New"/>
-          <w:color w:val="24292E"/>
-          <w:sz w:val="18"/>
-          <w:szCs w:val="20"/>
-          <w:lang w:val="en-GB" w:eastAsia="de-DE"/>
-        </w:rPr>
-        <w:t>{&lt;</w:t>
+          <w:color w:val="24292E"/>
+          <w:sz w:val="18"/>
+          <w:szCs w:val="20"/>
+          <w:lang w:val="en-GB" w:eastAsia="de-DE"/>
+        </w:rPr>
+        <w:t>&lt;</w:t>
       </w:r>
       <w:r>
         <w:rPr>
@@ -4852,17 +4581,7 @@
           <w:szCs w:val="20"/>
           <w:lang w:eastAsia="de-DE"/>
         </w:rPr>
-        <w:t>Welcome!</w:t>
-      </w:r>
-      <w:r>
-        <w:rPr>
-          <w:rFonts w:ascii="Consolas" w:eastAsia="Times New Roman" w:hAnsi="Consolas" w:cs="Courier New"/>
-          <w:color w:val="24292E"/>
-          <w:sz w:val="18"/>
-          <w:szCs w:val="20"/>
-          <w:lang w:eastAsia="de-DE"/>
-        </w:rPr>
-        <w:t>&lt;</w:t>
+        <w:t>Welcome!&lt;</w:t>
       </w:r>
       <w:r>
         <w:rPr>
@@ -4933,17 +4652,7 @@
           <w:szCs w:val="20"/>
           <w:lang w:val="en-GB" w:eastAsia="de-DE"/>
         </w:rPr>
-        <w:t xml:space="preserve">    </w:t>
-      </w:r>
-      <w:r>
-        <w:rPr>
-          <w:rFonts w:ascii="Consolas" w:eastAsia="Times New Roman" w:hAnsi="Consolas" w:cs="Courier New"/>
-          <w:color w:val="24292E"/>
-          <w:sz w:val="18"/>
-          <w:szCs w:val="20"/>
-          <w:lang w:val="en-GB" w:eastAsia="de-DE"/>
-        </w:rPr>
-        <w:t>&lt;</w:t>
+        <w:t xml:space="preserve">    &lt;</w:t>
       </w:r>
       <w:r>
         <w:rPr>
@@ -4973,7 +4682,7 @@
           <w:szCs w:val="20"/>
           <w:lang w:val="en-GB" w:eastAsia="de-DE"/>
         </w:rPr>
-        <w:t>This is the home scene</w:t>
+        <w:t xml:space="preserve">This is the home </w:t>
       </w:r>
       <w:proofErr w:type="gramStart"/>
       <w:r>
@@ -4984,7 +4693,7 @@
           <w:szCs w:val="20"/>
           <w:lang w:val="en-GB" w:eastAsia="de-DE"/>
         </w:rPr>
-        <w:t>.</w:t>
+        <w:t>scene.</w:t>
       </w:r>
       <w:r>
         <w:rPr>
@@ -5192,7 +4901,6 @@
         </w:rPr>
       </w:pPr>
       <w:proofErr w:type="spellStart"/>
-      <w:proofErr w:type="gramStart"/>
       <w:r>
         <w:rPr>
           <w:rFonts w:ascii="Consolas" w:eastAsia="Times New Roman" w:hAnsi="Consolas" w:cs="Courier New"/>
@@ -5204,7 +4912,6 @@
         <w:t>const</w:t>
       </w:r>
       <w:proofErr w:type="spellEnd"/>
-      <w:proofErr w:type="gramEnd"/>
       <w:r>
         <w:rPr>
           <w:rFonts w:ascii="Consolas" w:eastAsia="Times New Roman" w:hAnsi="Consolas" w:cs="Courier New"/>
@@ -5379,37 +5086,47 @@
         </w:rPr>
         <w:t xml:space="preserve">    </w:t>
       </w:r>
+      <w:r>
+        <w:rPr>
+          <w:rFonts w:ascii="Consolas" w:eastAsia="Times New Roman" w:hAnsi="Consolas" w:cs="Courier New"/>
+          <w:color w:val="6F42C1"/>
+          <w:sz w:val="18"/>
+          <w:szCs w:val="20"/>
+          <w:lang w:val="en-GB" w:eastAsia="de-DE"/>
+        </w:rPr>
+        <w:t>header</w:t>
+      </w:r>
       <w:proofErr w:type="gramStart"/>
       <w:r>
         <w:rPr>
           <w:rFonts w:ascii="Consolas" w:eastAsia="Times New Roman" w:hAnsi="Consolas" w:cs="Courier New"/>
-          <w:color w:val="6F42C1"/>
-          <w:sz w:val="18"/>
-          <w:szCs w:val="20"/>
-          <w:lang w:val="en-GB" w:eastAsia="de-DE"/>
-        </w:rPr>
-        <w:t>header</w:t>
+          <w:color w:val="D73A49"/>
+          <w:sz w:val="18"/>
+          <w:szCs w:val="20"/>
+          <w:lang w:val="en-GB" w:eastAsia="de-DE"/>
+        </w:rPr>
+        <w:t>=</w:t>
+      </w:r>
+      <w:r>
+        <w:rPr>
+          <w:rFonts w:ascii="Consolas" w:eastAsia="Times New Roman" w:hAnsi="Consolas" w:cs="Courier New"/>
+          <w:color w:val="24292E"/>
+          <w:sz w:val="18"/>
+          <w:szCs w:val="20"/>
+          <w:lang w:val="en-GB" w:eastAsia="de-DE"/>
+        </w:rPr>
+        <w:t>{</w:t>
       </w:r>
       <w:proofErr w:type="gramEnd"/>
       <w:r>
         <w:rPr>
           <w:rFonts w:ascii="Consolas" w:eastAsia="Times New Roman" w:hAnsi="Consolas" w:cs="Courier New"/>
-          <w:color w:val="D73A49"/>
-          <w:sz w:val="18"/>
-          <w:szCs w:val="20"/>
-          <w:lang w:val="en-GB" w:eastAsia="de-DE"/>
-        </w:rPr>
-        <w:t>=</w:t>
-      </w:r>
-      <w:r>
-        <w:rPr>
-          <w:rFonts w:ascii="Consolas" w:eastAsia="Times New Roman" w:hAnsi="Consolas" w:cs="Courier New"/>
-          <w:color w:val="24292E"/>
-          <w:sz w:val="18"/>
-          <w:szCs w:val="20"/>
-          <w:lang w:val="en-GB" w:eastAsia="de-DE"/>
-        </w:rPr>
-        <w:t>{&lt;</w:t>
+          <w:color w:val="24292E"/>
+          <w:sz w:val="18"/>
+          <w:szCs w:val="20"/>
+          <w:lang w:val="en-GB" w:eastAsia="de-DE"/>
+        </w:rPr>
+        <w:t>&lt;</w:t>
       </w:r>
       <w:r>
         <w:rPr>
@@ -5472,37 +5189,47 @@
         </w:rPr>
         <w:t xml:space="preserve">    </w:t>
       </w:r>
+      <w:r>
+        <w:rPr>
+          <w:rFonts w:ascii="Consolas" w:eastAsia="Times New Roman" w:hAnsi="Consolas" w:cs="Courier New"/>
+          <w:color w:val="6F42C1"/>
+          <w:sz w:val="18"/>
+          <w:szCs w:val="20"/>
+          <w:lang w:val="en-GB" w:eastAsia="de-DE"/>
+        </w:rPr>
+        <w:t>navigation</w:t>
+      </w:r>
       <w:proofErr w:type="gramStart"/>
       <w:r>
         <w:rPr>
           <w:rFonts w:ascii="Consolas" w:eastAsia="Times New Roman" w:hAnsi="Consolas" w:cs="Courier New"/>
-          <w:color w:val="6F42C1"/>
-          <w:sz w:val="18"/>
-          <w:szCs w:val="20"/>
-          <w:lang w:val="en-GB" w:eastAsia="de-DE"/>
-        </w:rPr>
-        <w:t>navigation</w:t>
+          <w:color w:val="D73A49"/>
+          <w:sz w:val="18"/>
+          <w:szCs w:val="20"/>
+          <w:lang w:val="en-GB" w:eastAsia="de-DE"/>
+        </w:rPr>
+        <w:t>=</w:t>
+      </w:r>
+      <w:r>
+        <w:rPr>
+          <w:rFonts w:ascii="Consolas" w:eastAsia="Times New Roman" w:hAnsi="Consolas" w:cs="Courier New"/>
+          <w:color w:val="24292E"/>
+          <w:sz w:val="18"/>
+          <w:szCs w:val="20"/>
+          <w:lang w:val="en-GB" w:eastAsia="de-DE"/>
+        </w:rPr>
+        <w:t>{</w:t>
       </w:r>
       <w:proofErr w:type="gramEnd"/>
       <w:r>
         <w:rPr>
           <w:rFonts w:ascii="Consolas" w:eastAsia="Times New Roman" w:hAnsi="Consolas" w:cs="Courier New"/>
-          <w:color w:val="D73A49"/>
-          <w:sz w:val="18"/>
-          <w:szCs w:val="20"/>
-          <w:lang w:val="en-GB" w:eastAsia="de-DE"/>
-        </w:rPr>
-        <w:t>=</w:t>
-      </w:r>
-      <w:r>
-        <w:rPr>
-          <w:rFonts w:ascii="Consolas" w:eastAsia="Times New Roman" w:hAnsi="Consolas" w:cs="Courier New"/>
-          <w:color w:val="24292E"/>
-          <w:sz w:val="18"/>
-          <w:szCs w:val="20"/>
-          <w:lang w:val="en-GB" w:eastAsia="de-DE"/>
-        </w:rPr>
-        <w:t>{&lt;</w:t>
+          <w:color w:val="24292E"/>
+          <w:sz w:val="18"/>
+          <w:szCs w:val="20"/>
+          <w:lang w:val="en-GB" w:eastAsia="de-DE"/>
+        </w:rPr>
+        <w:t>&lt;</w:t>
       </w:r>
       <w:r>
         <w:rPr>
@@ -5626,7 +5353,6 @@
         </w:rPr>
         <w:t>&gt;</w:t>
       </w:r>
-      <w:proofErr w:type="gramStart"/>
       <w:r>
         <w:rPr>
           <w:rFonts w:ascii="Consolas" w:eastAsia="Times New Roman" w:hAnsi="Consolas" w:cs="Courier New"/>
@@ -5637,7 +5363,6 @@
         </w:rPr>
         <w:t>About</w:t>
       </w:r>
-      <w:proofErr w:type="gramEnd"/>
       <w:r>
         <w:rPr>
           <w:rFonts w:ascii="Consolas" w:eastAsia="Times New Roman" w:hAnsi="Consolas" w:cs="Courier New"/>
@@ -5737,27 +5462,7 @@
           <w:szCs w:val="20"/>
           <w:lang w:val="en-GB" w:eastAsia="de-DE"/>
         </w:rPr>
-        <w:t xml:space="preserve">This is the </w:t>
-      </w:r>
-      <w:r>
-        <w:rPr>
-          <w:rFonts w:ascii="Consolas" w:eastAsia="Times New Roman" w:hAnsi="Consolas" w:cs="Courier New"/>
-          <w:color w:val="24292E"/>
-          <w:sz w:val="18"/>
-          <w:szCs w:val="20"/>
-          <w:lang w:val="en-GB" w:eastAsia="de-DE"/>
-        </w:rPr>
-        <w:t>about</w:t>
-      </w:r>
-      <w:r>
-        <w:rPr>
-          <w:rFonts w:ascii="Consolas" w:eastAsia="Times New Roman" w:hAnsi="Consolas" w:cs="Courier New"/>
-          <w:color w:val="24292E"/>
-          <w:sz w:val="18"/>
-          <w:szCs w:val="20"/>
-          <w:lang w:val="en-GB" w:eastAsia="de-DE"/>
-        </w:rPr>
-        <w:t xml:space="preserve"> scene</w:t>
+        <w:t xml:space="preserve">This is the about </w:t>
       </w:r>
       <w:proofErr w:type="gramStart"/>
       <w:r>
@@ -5768,7 +5473,7 @@
           <w:szCs w:val="20"/>
           <w:lang w:val="en-GB" w:eastAsia="de-DE"/>
         </w:rPr>
-        <w:t>.</w:t>
+        <w:t>scene.</w:t>
       </w:r>
       <w:r>
         <w:rPr>
@@ -5872,8 +5577,6 @@
         </w:rPr>
         <w:t>Page</w:t>
       </w:r>
-      <w:bookmarkStart w:id="0" w:name="_GoBack"/>
-      <w:bookmarkEnd w:id="0"/>
       <w:r>
         <w:rPr>
           <w:rFonts w:ascii="Consolas" w:eastAsia="Times New Roman" w:hAnsi="Consolas" w:cs="Courier New"/>
@@ -5943,7 +5646,7 @@
     </w:p>
     <w:p>
       <w:pPr>
-        <w:pStyle w:val="berschrift2"/>
+        <w:pStyle w:val="Heading2"/>
         <w:numPr>
           <w:ilvl w:val="0"/>
           <w:numId w:val="5"/>
@@ -5957,33 +5660,19 @@
           <w:lang w:val="en-GB"/>
         </w:rPr>
         <w:lastRenderedPageBreak/>
-        <w:t>“</w:t>
-      </w:r>
-      <w:proofErr w:type="gramStart"/>
+        <w:t>“c</w:t>
+      </w:r>
       <w:r>
         <w:rPr>
           <w:lang w:val="en-GB"/>
         </w:rPr>
-        <w:t>c</w:t>
+        <w:t>ontainer</w:t>
       </w:r>
       <w:r>
         <w:rPr>
           <w:lang w:val="en-GB"/>
         </w:rPr>
-        <w:t>ontainer</w:t>
-      </w:r>
-      <w:r>
-        <w:rPr>
-          <w:lang w:val="en-GB"/>
-        </w:rPr>
-        <w:t>s</w:t>
-      </w:r>
-      <w:proofErr w:type="gramEnd"/>
-      <w:r>
-        <w:rPr>
-          <w:lang w:val="en-GB"/>
-        </w:rPr>
-        <w:t>”</w:t>
+        <w:t>s”</w:t>
       </w:r>
     </w:p>
     <w:p>
@@ -5997,7 +5686,7 @@
           <w:lang w:eastAsia="de-DE"/>
         </w:rPr>
         <w:drawing>
-          <wp:inline distT="0" distB="0" distL="0" distR="0" wp14:anchorId="45EC0407" wp14:editId="0A635AAF">
+          <wp:inline distT="0" distB="0" distL="0" distR="0" wp14:anchorId="57470F39" wp14:editId="5C1FE8EE">
             <wp:extent cx="4391025" cy="3914775"/>
             <wp:effectExtent l="0" t="0" r="9525" b="9525"/>
             <wp:docPr id="13" name="Grafik 13"/>
@@ -6041,33 +5730,20 @@
     </w:p>
     <w:p>
       <w:pPr>
-        <w:pStyle w:val="Beschriftung"/>
+        <w:pStyle w:val="Caption"/>
         <w:jc w:val="center"/>
       </w:pPr>
       <w:r>
         <w:t xml:space="preserve">Abbildung </w:t>
       </w:r>
-      <w:r>
-        <w:fldChar w:fldCharType="begin"/>
-      </w:r>
-      <w:r>
-        <w:instrText xml:space="preserve"> SEQ Abbildung \* ARABIC </w:instrText>
-      </w:r>
-      <w:r>
-        <w:fldChar w:fldCharType="separate"/>
-      </w:r>
-      <w:r>
-        <w:rPr>
-          <w:noProof/>
-        </w:rPr>
-        <w:t>8</w:t>
-      </w:r>
-      <w:r>
-        <w:rPr>
-          <w:noProof/>
-        </w:rPr>
-        <w:fldChar w:fldCharType="end"/>
-      </w:r>
+      <w:fldSimple w:instr=" SEQ Abbildung \* ARABIC ">
+        <w:r>
+          <w:rPr>
+            <w:noProof/>
+          </w:rPr>
+          <w:t>8</w:t>
+        </w:r>
+      </w:fldSimple>
       <w:r>
         <w:t>: Store Komponenten-Anbindung über</w:t>
       </w:r>
@@ -6135,7 +5811,7 @@
     </w:p>
     <w:p>
       <w:pPr>
-        <w:pStyle w:val="berschrift2"/>
+        <w:pStyle w:val="Heading2"/>
         <w:numPr>
           <w:ilvl w:val="0"/>
           <w:numId w:val="5"/>
@@ -6148,7 +5824,7 @@
     </w:p>
     <w:p>
       <w:pPr>
-        <w:pStyle w:val="berschrift3"/>
+        <w:pStyle w:val="Heading3"/>
         <w:numPr>
           <w:ilvl w:val="1"/>
           <w:numId w:val="5"/>
@@ -6169,7 +5845,6 @@
         </w:rPr>
         <w:t>“</w:t>
       </w:r>
-      <w:proofErr w:type="gramStart"/>
       <w:r>
         <w:rPr>
           <w:lang w:val="en-GB"/>
@@ -6182,7 +5857,6 @@
         </w:rPr>
         <w:t>onstants</w:t>
       </w:r>
-      <w:proofErr w:type="gramEnd"/>
       <w:r>
         <w:rPr>
           <w:lang w:val="en-GB"/>
@@ -6213,7 +5887,7 @@
     <w:p/>
     <w:p>
       <w:pPr>
-        <w:pStyle w:val="berschrift3"/>
+        <w:pStyle w:val="Heading3"/>
         <w:numPr>
           <w:ilvl w:val="1"/>
           <w:numId w:val="5"/>
@@ -6228,7 +5902,6 @@
         </w:rPr>
         <w:t>“</w:t>
       </w:r>
-      <w:proofErr w:type="gramStart"/>
       <w:r>
         <w:rPr>
           <w:lang w:val="en-GB"/>
@@ -6241,7 +5914,6 @@
         </w:rPr>
         <w:t>ib</w:t>
       </w:r>
-      <w:proofErr w:type="gramEnd"/>
       <w:r>
         <w:rPr>
           <w:lang w:val="en-GB"/>
@@ -6284,7 +5956,7 @@
     <w:p/>
     <w:p>
       <w:pPr>
-        <w:pStyle w:val="berschrift3"/>
+        <w:pStyle w:val="Heading3"/>
         <w:numPr>
           <w:ilvl w:val="1"/>
           <w:numId w:val="5"/>
@@ -6300,7 +5972,6 @@
         <w:t>“</w:t>
       </w:r>
       <w:proofErr w:type="spellStart"/>
-      <w:proofErr w:type="gramStart"/>
       <w:r>
         <w:rPr>
           <w:lang w:val="en-GB"/>
@@ -6308,7 +5979,6 @@
         <w:t>utils</w:t>
       </w:r>
       <w:proofErr w:type="spellEnd"/>
-      <w:proofErr w:type="gramEnd"/>
       <w:r>
         <w:rPr>
           <w:lang w:val="en-GB"/>
@@ -6345,7 +6015,7 @@
 </file>
 
 <file path=word/numbering.xml><?xml version="1.0" encoding="utf-8"?>
-<w:numbering xmlns:wpc="http://schemas.microsoft.com/office/word/2010/wordprocessingCanvas" xmlns:mc="http://schemas.openxmlformats.org/markup-compatibility/2006" xmlns:o="urn:schemas-microsoft-com:office:office" xmlns:r="http://schemas.openxmlformats.org/officeDocument/2006/relationships" xmlns:m="http://schemas.openxmlformats.org/officeDocument/2006/math" xmlns:v="urn:schemas-microsoft-com:vml" xmlns:wp14="http://schemas.microsoft.com/office/word/2010/wordprocessingDrawing" xmlns:wp="http://schemas.openxmlformats.org/drawingml/2006/wordprocessingDrawing" xmlns:w10="urn:schemas-microsoft-com:office:word" xmlns:w="http://schemas.openxmlformats.org/wordprocessingml/2006/main" xmlns:w14="http://schemas.microsoft.com/office/word/2010/wordml" xmlns:w15="http://schemas.microsoft.com/office/word/2012/wordml" xmlns:wpg="http://schemas.microsoft.com/office/word/2010/wordprocessingGroup" xmlns:wpi="http://schemas.microsoft.com/office/word/2010/wordprocessingInk" xmlns:wne="http://schemas.microsoft.com/office/word/2006/wordml" xmlns:wps="http://schemas.microsoft.com/office/word/2010/wordprocessingShape" mc:Ignorable="w14 w15 wp14">
+<w:numbering xmlns:wpc="http://schemas.microsoft.com/office/word/2010/wordprocessingCanvas" xmlns:cx="http://schemas.microsoft.com/office/drawing/2014/chartex" xmlns:cx1="http://schemas.microsoft.com/office/drawing/2015/9/8/chartex" xmlns:cx2="http://schemas.microsoft.com/office/drawing/2015/10/21/chartex" xmlns:cx3="http://schemas.microsoft.com/office/drawing/2016/5/9/chartex" xmlns:cx4="http://schemas.microsoft.com/office/drawing/2016/5/10/chartex" xmlns:cx5="http://schemas.microsoft.com/office/drawing/2016/5/11/chartex" xmlns:cx6="http://schemas.microsoft.com/office/drawing/2016/5/12/chartex" xmlns:cx7="http://schemas.microsoft.com/office/drawing/2016/5/13/chartex" xmlns:cx8="http://schemas.microsoft.com/office/drawing/2016/5/14/chartex" xmlns:mc="http://schemas.openxmlformats.org/markup-compatibility/2006" xmlns:aink="http://schemas.microsoft.com/office/drawing/2016/ink" xmlns:am3d="http://schemas.microsoft.com/office/drawing/2017/model3d" xmlns:o="urn:schemas-microsoft-com:office:office" xmlns:r="http://schemas.openxmlformats.org/officeDocument/2006/relationships" xmlns:m="http://schemas.openxmlformats.org/officeDocument/2006/math" xmlns:v="urn:schemas-microsoft-com:vml" xmlns:wp14="http://schemas.microsoft.com/office/word/2010/wordprocessingDrawing" xmlns:wp="http://schemas.openxmlformats.org/drawingml/2006/wordprocessingDrawing" xmlns:w10="urn:schemas-microsoft-com:office:word" xmlns:w="http://schemas.openxmlformats.org/wordprocessingml/2006/main" xmlns:w14="http://schemas.microsoft.com/office/word/2010/wordml" xmlns:w15="http://schemas.microsoft.com/office/word/2012/wordml" xmlns:w16cid="http://schemas.microsoft.com/office/word/2016/wordml/cid" xmlns:w16se="http://schemas.microsoft.com/office/word/2015/wordml/symex" xmlns:wpg="http://schemas.microsoft.com/office/word/2010/wordprocessingGroup" xmlns:wpi="http://schemas.microsoft.com/office/word/2010/wordprocessingInk" xmlns:wne="http://schemas.microsoft.com/office/word/2006/wordml" xmlns:wps="http://schemas.microsoft.com/office/word/2010/wordprocessingShape" mc:Ignorable="w14 w15 w16se w16cid wp14">
   <w:abstractNum w:abstractNumId="0" w15:restartNumberingAfterBreak="0">
     <w:nsid w:val="194808F7"/>
     <w:multiLevelType w:val="hybridMultilevel"/>
@@ -6822,7 +6492,7 @@
 </file>
 
 <file path=word/styles.xml><?xml version="1.0" encoding="utf-8"?>
-<w:styles xmlns:mc="http://schemas.openxmlformats.org/markup-compatibility/2006" xmlns:r="http://schemas.openxmlformats.org/officeDocument/2006/relationships" xmlns:w="http://schemas.openxmlformats.org/wordprocessingml/2006/main" xmlns:w14="http://schemas.microsoft.com/office/word/2010/wordml" xmlns:w15="http://schemas.microsoft.com/office/word/2012/wordml" mc:Ignorable="w14 w15">
+<w:styles xmlns:mc="http://schemas.openxmlformats.org/markup-compatibility/2006" xmlns:r="http://schemas.openxmlformats.org/officeDocument/2006/relationships" xmlns:w="http://schemas.openxmlformats.org/wordprocessingml/2006/main" xmlns:w14="http://schemas.microsoft.com/office/word/2010/wordml" xmlns:w15="http://schemas.microsoft.com/office/word/2012/wordml" xmlns:w16cid="http://schemas.microsoft.com/office/word/2016/wordml/cid" xmlns:w16se="http://schemas.microsoft.com/office/word/2015/wordml/symex" mc:Ignorable="w14 w15 w16se w16cid">
   <w:docDefaults>
     <w:rPrDefault>
       <w:rPr>
@@ -6838,7 +6508,7 @@
       </w:pPr>
     </w:pPrDefault>
   </w:docDefaults>
-  <w:latentStyles w:defLockedState="0" w:defUIPriority="99" w:defSemiHidden="0" w:defUnhideWhenUsed="0" w:defQFormat="0" w:count="371">
+  <w:latentStyles w:defLockedState="0" w:defUIPriority="99" w:defSemiHidden="0" w:defUnhideWhenUsed="0" w:defQFormat="0" w:count="375">
     <w:lsdException w:name="Normal" w:uiPriority="0" w:qFormat="1"/>
     <w:lsdException w:name="heading 1" w:uiPriority="9" w:qFormat="1"/>
     <w:lsdException w:name="heading 2" w:semiHidden="1" w:uiPriority="9" w:unhideWhenUsed="1" w:qFormat="1"/>
@@ -6944,7 +6614,6 @@
     <w:lsdException w:name="HTML Sample" w:semiHidden="1" w:unhideWhenUsed="1"/>
     <w:lsdException w:name="HTML Typewriter" w:semiHidden="1" w:unhideWhenUsed="1"/>
     <w:lsdException w:name="HTML Variable" w:semiHidden="1" w:unhideWhenUsed="1"/>
-    <w:lsdException w:name="Normal Table" w:semiHidden="1" w:unhideWhenUsed="1"/>
     <w:lsdException w:name="annotation subject" w:semiHidden="1" w:unhideWhenUsed="1"/>
     <w:lsdException w:name="No List" w:semiHidden="1" w:unhideWhenUsed="1"/>
     <w:lsdException w:name="Outline List 1" w:semiHidden="1" w:unhideWhenUsed="1"/>
@@ -6988,10 +6657,8 @@
     <w:lsdException w:name="Table Elegant" w:semiHidden="1" w:unhideWhenUsed="1"/>
     <w:lsdException w:name="Table Professional" w:semiHidden="1" w:unhideWhenUsed="1"/>
     <w:lsdException w:name="Table Subtle 1" w:semiHidden="1" w:unhideWhenUsed="1"/>
-    <w:lsdException w:name="Table Subtle 2" w:semiHidden="1" w:unhideWhenUsed="1"/>
     <w:lsdException w:name="Table Web 1" w:semiHidden="1" w:unhideWhenUsed="1"/>
     <w:lsdException w:name="Table Web 2" w:semiHidden="1" w:unhideWhenUsed="1"/>
-    <w:lsdException w:name="Table Web 3" w:semiHidden="1" w:unhideWhenUsed="1"/>
     <w:lsdException w:name="Balloon Text" w:semiHidden="1" w:unhideWhenUsed="1"/>
     <w:lsdException w:name="Table Grid" w:uiPriority="39"/>
     <w:lsdException w:name="Table Theme" w:semiHidden="1" w:unhideWhenUsed="1"/>
@@ -7210,16 +6877,20 @@
     <w:lsdException w:name="List Table 5 Dark Accent 6" w:uiPriority="50"/>
     <w:lsdException w:name="List Table 6 Colorful Accent 6" w:uiPriority="51"/>
     <w:lsdException w:name="List Table 7 Colorful Accent 6" w:uiPriority="52"/>
+    <w:lsdException w:name="Mention" w:semiHidden="1" w:unhideWhenUsed="1"/>
+    <w:lsdException w:name="Smart Hyperlink" w:semiHidden="1" w:unhideWhenUsed="1"/>
+    <w:lsdException w:name="Hashtag" w:semiHidden="1" w:unhideWhenUsed="1"/>
+    <w:lsdException w:name="Unresolved Mention" w:semiHidden="1" w:unhideWhenUsed="1"/>
   </w:latentStyles>
-  <w:style w:type="paragraph" w:default="1" w:styleId="Standard">
+  <w:style w:type="paragraph" w:default="1" w:styleId="Normal">
     <w:name w:val="Normal"/>
     <w:qFormat/>
   </w:style>
-  <w:style w:type="paragraph" w:styleId="berschrift1">
+  <w:style w:type="paragraph" w:styleId="Heading1">
     <w:name w:val="heading 1"/>
-    <w:basedOn w:val="Standard"/>
-    <w:next w:val="Standard"/>
-    <w:link w:val="berschrift1Zchn"/>
+    <w:basedOn w:val="Normal"/>
+    <w:next w:val="Normal"/>
+    <w:link w:val="Heading1Char"/>
     <w:uiPriority w:val="9"/>
     <w:qFormat/>
     <w:rsid w:val="009571D1"/>
@@ -7236,11 +6907,11 @@
       <w:szCs w:val="32"/>
     </w:rPr>
   </w:style>
-  <w:style w:type="paragraph" w:styleId="berschrift2">
+  <w:style w:type="paragraph" w:styleId="Heading2">
     <w:name w:val="heading 2"/>
-    <w:basedOn w:val="Standard"/>
-    <w:next w:val="Standard"/>
-    <w:link w:val="berschrift2Zchn"/>
+    <w:basedOn w:val="Normal"/>
+    <w:next w:val="Normal"/>
+    <w:link w:val="Heading2Char"/>
     <w:uiPriority w:val="9"/>
     <w:unhideWhenUsed/>
     <w:qFormat/>
@@ -7258,11 +6929,11 @@
       <w:szCs w:val="26"/>
     </w:rPr>
   </w:style>
-  <w:style w:type="paragraph" w:styleId="berschrift3">
+  <w:style w:type="paragraph" w:styleId="Heading3">
     <w:name w:val="heading 3"/>
-    <w:basedOn w:val="Standard"/>
-    <w:next w:val="Standard"/>
-    <w:link w:val="berschrift3Zchn"/>
+    <w:basedOn w:val="Normal"/>
+    <w:next w:val="Normal"/>
+    <w:link w:val="Heading3Char"/>
     <w:uiPriority w:val="9"/>
     <w:unhideWhenUsed/>
     <w:qFormat/>
@@ -7280,13 +6951,13 @@
       <w:szCs w:val="24"/>
     </w:rPr>
   </w:style>
-  <w:style w:type="character" w:default="1" w:styleId="Absatz-Standardschriftart">
+  <w:style w:type="character" w:default="1" w:styleId="DefaultParagraphFont">
     <w:name w:val="Default Paragraph Font"/>
     <w:uiPriority w:val="1"/>
     <w:semiHidden/>
     <w:unhideWhenUsed/>
   </w:style>
-  <w:style w:type="table" w:default="1" w:styleId="NormaleTabelle">
+  <w:style w:type="table" w:default="1" w:styleId="TableNormal">
     <w:name w:val="Normal Table"/>
     <w:uiPriority w:val="99"/>
     <w:semiHidden/>
@@ -7301,16 +6972,16 @@
       </w:tblCellMar>
     </w:tblPr>
   </w:style>
-  <w:style w:type="numbering" w:default="1" w:styleId="KeineListe">
+  <w:style w:type="numbering" w:default="1" w:styleId="NoList">
     <w:name w:val="No List"/>
     <w:uiPriority w:val="99"/>
     <w:semiHidden/>
     <w:unhideWhenUsed/>
   </w:style>
-  <w:style w:type="character" w:customStyle="1" w:styleId="berschrift1Zchn">
-    <w:name w:val="Überschrift 1 Zchn"/>
-    <w:basedOn w:val="Absatz-Standardschriftart"/>
-    <w:link w:val="berschrift1"/>
+  <w:style w:type="character" w:customStyle="1" w:styleId="Heading1Char">
+    <w:name w:val="Heading 1 Char"/>
+    <w:basedOn w:val="DefaultParagraphFont"/>
+    <w:link w:val="Heading1"/>
     <w:uiPriority w:val="9"/>
     <w:rsid w:val="009571D1"/>
     <w:rPr>
@@ -7320,10 +6991,10 @@
       <w:szCs w:val="32"/>
     </w:rPr>
   </w:style>
-  <w:style w:type="character" w:customStyle="1" w:styleId="berschrift2Zchn">
-    <w:name w:val="Überschrift 2 Zchn"/>
-    <w:basedOn w:val="Absatz-Standardschriftart"/>
-    <w:link w:val="berschrift2"/>
+  <w:style w:type="character" w:customStyle="1" w:styleId="Heading2Char">
+    <w:name w:val="Heading 2 Char"/>
+    <w:basedOn w:val="DefaultParagraphFont"/>
+    <w:link w:val="Heading2"/>
     <w:uiPriority w:val="9"/>
     <w:rsid w:val="009571D1"/>
     <w:rPr>
@@ -7333,10 +7004,10 @@
       <w:szCs w:val="26"/>
     </w:rPr>
   </w:style>
-  <w:style w:type="character" w:customStyle="1" w:styleId="berschrift3Zchn">
-    <w:name w:val="Überschrift 3 Zchn"/>
-    <w:basedOn w:val="Absatz-Standardschriftart"/>
-    <w:link w:val="berschrift3"/>
+  <w:style w:type="character" w:customStyle="1" w:styleId="Heading3Char">
+    <w:name w:val="Heading 3 Char"/>
+    <w:basedOn w:val="DefaultParagraphFont"/>
+    <w:link w:val="Heading3"/>
     <w:uiPriority w:val="9"/>
     <w:rsid w:val="009571D1"/>
     <w:rPr>
@@ -7346,9 +7017,9 @@
       <w:szCs w:val="24"/>
     </w:rPr>
   </w:style>
-  <w:style w:type="paragraph" w:styleId="Listenabsatz">
+  <w:style w:type="paragraph" w:styleId="ListParagraph">
     <w:name w:val="List Paragraph"/>
-    <w:basedOn w:val="Standard"/>
+    <w:basedOn w:val="Normal"/>
     <w:uiPriority w:val="34"/>
     <w:qFormat/>
     <w:rsid w:val="00D620EF"/>
@@ -7357,10 +7028,10 @@
       <w:contextualSpacing/>
     </w:pPr>
   </w:style>
-  <w:style w:type="paragraph" w:styleId="Beschriftung">
+  <w:style w:type="paragraph" w:styleId="Caption">
     <w:name w:val="caption"/>
-    <w:basedOn w:val="Standard"/>
-    <w:next w:val="Standard"/>
+    <w:basedOn w:val="Normal"/>
+    <w:next w:val="Normal"/>
     <w:uiPriority w:val="35"/>
     <w:unhideWhenUsed/>
     <w:qFormat/>
@@ -7376,9 +7047,9 @@
       <w:szCs w:val="18"/>
     </w:rPr>
   </w:style>
-  <w:style w:type="table" w:styleId="Tabellenraster">
+  <w:style w:type="table" w:styleId="TableGrid">
     <w:name w:val="Table Grid"/>
-    <w:basedOn w:val="NormaleTabelle"/>
+    <w:basedOn w:val="TableNormal"/>
     <w:uiPriority w:val="39"/>
     <w:rsid w:val="00DC19E5"/>
     <w:pPr>
@@ -7395,10 +7066,10 @@
       </w:tblBorders>
     </w:tblPr>
   </w:style>
-  <w:style w:type="paragraph" w:styleId="HTMLVorformatiert">
+  <w:style w:type="paragraph" w:styleId="HTMLPreformatted">
     <w:name w:val="HTML Preformatted"/>
-    <w:basedOn w:val="Standard"/>
-    <w:link w:val="HTMLVorformatiertZchn"/>
+    <w:basedOn w:val="Normal"/>
+    <w:link w:val="HTMLPreformattedChar"/>
     <w:uiPriority w:val="99"/>
     <w:semiHidden/>
     <w:unhideWhenUsed/>
@@ -7431,10 +7102,10 @@
       <w:lang w:eastAsia="de-DE"/>
     </w:rPr>
   </w:style>
-  <w:style w:type="character" w:customStyle="1" w:styleId="HTMLVorformatiertZchn">
-    <w:name w:val="HTML Vorformatiert Zchn"/>
-    <w:basedOn w:val="Absatz-Standardschriftart"/>
-    <w:link w:val="HTMLVorformatiert"/>
+  <w:style w:type="character" w:customStyle="1" w:styleId="HTMLPreformattedChar">
+    <w:name w:val="HTML Preformatted Char"/>
+    <w:basedOn w:val="DefaultParagraphFont"/>
+    <w:link w:val="HTMLPreformatted"/>
     <w:uiPriority w:val="99"/>
     <w:semiHidden/>
     <w:rsid w:val="00446C62"/>
@@ -7447,32 +7118,32 @@
   </w:style>
   <w:style w:type="character" w:customStyle="1" w:styleId="pl-k">
     <w:name w:val="pl-k"/>
-    <w:basedOn w:val="Absatz-Standardschriftart"/>
+    <w:basedOn w:val="DefaultParagraphFont"/>
     <w:rsid w:val="00446C62"/>
   </w:style>
   <w:style w:type="character" w:customStyle="1" w:styleId="pl-en">
     <w:name w:val="pl-en"/>
-    <w:basedOn w:val="Absatz-Standardschriftart"/>
+    <w:basedOn w:val="DefaultParagraphFont"/>
     <w:rsid w:val="00446C62"/>
   </w:style>
   <w:style w:type="character" w:customStyle="1" w:styleId="pl-c1">
     <w:name w:val="pl-c1"/>
-    <w:basedOn w:val="Absatz-Standardschriftart"/>
+    <w:basedOn w:val="DefaultParagraphFont"/>
     <w:rsid w:val="00446C62"/>
   </w:style>
   <w:style w:type="character" w:customStyle="1" w:styleId="pl-e">
     <w:name w:val="pl-e"/>
-    <w:basedOn w:val="Absatz-Standardschriftart"/>
+    <w:basedOn w:val="DefaultParagraphFont"/>
     <w:rsid w:val="00446C62"/>
   </w:style>
   <w:style w:type="character" w:customStyle="1" w:styleId="pl-pse">
     <w:name w:val="pl-pse"/>
-    <w:basedOn w:val="Absatz-Standardschriftart"/>
+    <w:basedOn w:val="DefaultParagraphFont"/>
     <w:rsid w:val="00446C62"/>
   </w:style>
   <w:style w:type="character" w:customStyle="1" w:styleId="pl-s1">
     <w:name w:val="pl-s1"/>
-    <w:basedOn w:val="Absatz-Standardschriftart"/>
+    <w:basedOn w:val="DefaultParagraphFont"/>
     <w:rsid w:val="00446C62"/>
   </w:style>
 </w:styles>
@@ -7744,7 +7415,7 @@
 </file>
 
 <file path=customXml/itemProps1.xml><?xml version="1.0" encoding="utf-8"?>
-<ds:datastoreItem xmlns:ds="http://schemas.openxmlformats.org/officeDocument/2006/customXml" ds:itemID="{BBA4A0D7-7B62-4EA6-BEBC-03336FB07DC9}">
+<ds:datastoreItem xmlns:ds="http://schemas.openxmlformats.org/officeDocument/2006/customXml" ds:itemID="{F4C1C950-47F8-4EB4-B068-F0E6BCF9D9AD}">
   <ds:schemaRefs>
     <ds:schemaRef ds:uri="http://schemas.openxmlformats.org/officeDocument/2006/bibliography"/>
   </ds:schemaRefs>

</xml_diff>